<commit_message>
Update to fix errors
</commit_message>
<xml_diff>
--- a/Data/Lab2/CMP305-Lab2-stack.docx
+++ b/Data/Lab2/CMP305-Lab2-stack.docx
@@ -21,15 +21,15 @@
         <w:tblLook w:lastRow="0" w:firstRow="0" w:lastColumn="0" w:firstColumn="0" w:val="0000" w:noHBand="0" w:noVBand="0"/>
       </w:tblPr>
       <w:tblGrid>
-        <w:gridCol w:w="4393"/>
-        <w:gridCol w:w="1559"/>
-        <w:gridCol w:w="3705"/>
+        <w:gridCol w:w="4392"/>
+        <w:gridCol w:w="1558"/>
+        <w:gridCol w:w="3707"/>
       </w:tblGrid>
       <w:tr>
         <w:trPr/>
         <w:tc>
           <w:tcPr>
-            <w:tcW w:w="4393" w:type="dxa"/>
+            <w:tcW w:w="4392" w:type="dxa"/>
             <w:tcBorders>
               <w:top w:val="thinThickSmallGap" w:sz="24" w:space="0" w:color="000000"/>
               <w:bottom w:val="thinThickSmallGap" w:sz="24" w:space="0" w:color="000000"/>
@@ -157,7 +157,7 @@
         </w:tc>
         <w:tc>
           <w:tcPr>
-            <w:tcW w:w="1559" w:type="dxa"/>
+            <w:tcW w:w="1558" w:type="dxa"/>
             <w:tcBorders>
               <w:top w:val="thinThickSmallGap" w:sz="24" w:space="0" w:color="000000"/>
               <w:bottom w:val="thinThickSmallGap" w:sz="24" w:space="0" w:color="000000"/>
@@ -223,7 +223,7 @@
         </w:tc>
         <w:tc>
           <w:tcPr>
-            <w:tcW w:w="3705" w:type="dxa"/>
+            <w:tcW w:w="3707" w:type="dxa"/>
             <w:tcBorders>
               <w:top w:val="thinThickSmallGap" w:sz="24" w:space="0" w:color="000000"/>
               <w:bottom w:val="thinThickSmallGap" w:sz="24" w:space="0" w:color="000000"/>
@@ -554,25 +554,17 @@
         <w:pStyle w:val="Normal"/>
         <w:ind w:right="360" w:hanging="0"/>
         <w:jc w:val="both"/>
-        <w:rPr>
-          <w:rFonts w:ascii="Times New Roman" w:hAnsi="Times New Roman" w:cs="Times New Roman"/>
-          <w:b/>
-          <w:b/>
-          <w:i/>
-          <w:i/>
-          <w:sz w:val="24"/>
-          <w:szCs w:val="24"/>
-        </w:rPr>
-      </w:pPr>
-      <w:r>
-        <w:rPr>
-          <w:rFonts w:cs="Times New Roman" w:ascii="Times New Roman" w:hAnsi="Times New Roman"/>
-          <w:b/>
-          <w:i/>
-          <w:sz w:val="24"/>
-          <w:szCs w:val="24"/>
-        </w:rPr>
-        <w:t>Exercise 1:</w:t>
+        <w:rPr/>
+      </w:pPr>
+      <w:r>
+        <w:rPr>
+          <w:rFonts w:cs="Times New Roman" w:ascii="Times New Roman" w:hAnsi="Times New Roman"/>
+          <w:b/>
+          <w:i/>
+          <w:sz w:val="24"/>
+          <w:szCs w:val="24"/>
+        </w:rPr>
+        <w:t xml:space="preserve">Exercise 1: </w:t>
       </w:r>
     </w:p>
     <w:p>
@@ -634,7 +626,7 @@
         <w:pStyle w:val="Normal"/>
         <w:numPr>
           <w:ilvl w:val="1"/>
-          <w:numId w:val="2"/>
+          <w:numId w:val="1"/>
         </w:numPr>
         <w:tabs>
           <w:tab w:val="left" w:pos="720" w:leader="none"/>
@@ -657,7 +649,7 @@
         <w:pStyle w:val="Normal"/>
         <w:numPr>
           <w:ilvl w:val="1"/>
-          <w:numId w:val="2"/>
+          <w:numId w:val="1"/>
         </w:numPr>
         <w:tabs>
           <w:tab w:val="left" w:pos="720" w:leader="none"/>
@@ -684,7 +676,7 @@
         <w:pStyle w:val="Normal"/>
         <w:numPr>
           <w:ilvl w:val="0"/>
-          <w:numId w:val="2"/>
+          <w:numId w:val="1"/>
         </w:numPr>
         <w:spacing w:lineRule="auto" w:line="240" w:before="0" w:after="0"/>
         <w:rPr/>
@@ -709,7 +701,11 @@
         </w:rPr>
       </w:pPr>
       <w:r>
-        <w:rPr/>
+        <w:rPr>
+          <w:rFonts w:cs="Times New Roman" w:ascii="Times New Roman" w:hAnsi="Times New Roman"/>
+          <w:sz w:val="24"/>
+          <w:szCs w:val="24"/>
+        </w:rPr>
       </w:r>
     </w:p>
     <w:p>
@@ -719,15 +715,7 @@
       </w:pPr>
       <w:r>
         <w:rPr/>
-        <w:t>s</w:t>
-      </w:r>
-      <w:r>
-        <w:rPr/>
-        <w:t>tack</w:t>
-      </w:r>
-      <w:r>
-        <w:rPr/>
-        <w:t>.h</w:t>
+        <w:t>stack.h</w:t>
       </w:r>
     </w:p>
     <w:p>
@@ -741,7 +729,11 @@
         </w:rPr>
       </w:pPr>
       <w:r>
-        <w:rPr/>
+        <w:rPr>
+          <w:rFonts w:cs="Times New Roman" w:ascii="Times New Roman" w:hAnsi="Times New Roman"/>
+          <w:sz w:val="24"/>
+          <w:szCs w:val="24"/>
+        </w:rPr>
       </w:r>
     </w:p>
     <w:p>
@@ -845,7 +837,11 @@
         </w:rPr>
       </w:pPr>
       <w:r>
-        <w:rPr/>
+        <w:rPr>
+          <w:rFonts w:cs="Times New Roman" w:ascii="Times New Roman" w:hAnsi="Times New Roman"/>
+          <w:sz w:val="24"/>
+          <w:szCs w:val="24"/>
+        </w:rPr>
       </w:r>
     </w:p>
     <w:p>
@@ -919,7 +915,11 @@
         </w:rPr>
       </w:pPr>
       <w:r>
-        <w:rPr/>
+        <w:rPr>
+          <w:rFonts w:cs="Times New Roman" w:ascii="Times New Roman" w:hAnsi="Times New Roman"/>
+          <w:sz w:val="24"/>
+          <w:szCs w:val="24"/>
+        </w:rPr>
       </w:r>
     </w:p>
     <w:p>
@@ -1012,7 +1012,11 @@
         </w:rPr>
       </w:pPr>
       <w:r>
-        <w:rPr/>
+        <w:rPr>
+          <w:rFonts w:cs="Times New Roman" w:ascii="Times New Roman" w:hAnsi="Times New Roman"/>
+          <w:sz w:val="24"/>
+          <w:szCs w:val="24"/>
+        </w:rPr>
       </w:r>
     </w:p>
     <w:p>
@@ -1106,7 +1110,11 @@
         </w:rPr>
       </w:pPr>
       <w:r>
-        <w:rPr/>
+        <w:rPr>
+          <w:rFonts w:cs="Times New Roman" w:ascii="Times New Roman" w:hAnsi="Times New Roman"/>
+          <w:sz w:val="24"/>
+          <w:szCs w:val="24"/>
+        </w:rPr>
       </w:r>
     </w:p>
     <w:p>
@@ -1214,7 +1222,11 @@
         </w:rPr>
       </w:pPr>
       <w:r>
-        <w:rPr/>
+        <w:rPr>
+          <w:rFonts w:cs="Times New Roman" w:ascii="Times New Roman" w:hAnsi="Times New Roman"/>
+          <w:sz w:val="24"/>
+          <w:szCs w:val="24"/>
+        </w:rPr>
       </w:r>
     </w:p>
     <w:p>
@@ -1427,7 +1439,11 @@
         </w:rPr>
       </w:pPr>
       <w:r>
-        <w:rPr/>
+        <w:rPr>
+          <w:rFonts w:cs="Times New Roman" w:ascii="Times New Roman" w:hAnsi="Times New Roman"/>
+          <w:sz w:val="24"/>
+          <w:szCs w:val="24"/>
+        </w:rPr>
       </w:r>
     </w:p>
     <w:p>
@@ -1536,7 +1552,11 @@
         </w:rPr>
       </w:pPr>
       <w:r>
-        <w:rPr/>
+        <w:rPr>
+          <w:rFonts w:cs="Times New Roman" w:ascii="Times New Roman" w:hAnsi="Times New Roman"/>
+          <w:sz w:val="24"/>
+          <w:szCs w:val="24"/>
+        </w:rPr>
       </w:r>
     </w:p>
     <w:p>
@@ -1614,7 +1634,11 @@
         </w:rPr>
       </w:pPr>
       <w:r>
-        <w:rPr/>
+        <w:rPr>
+          <w:rFonts w:cs="Times New Roman" w:ascii="Times New Roman" w:hAnsi="Times New Roman"/>
+          <w:sz w:val="24"/>
+          <w:szCs w:val="24"/>
+        </w:rPr>
       </w:r>
     </w:p>
     <w:p>
@@ -1691,7 +1715,11 @@
         </w:rPr>
       </w:pPr>
       <w:r>
-        <w:rPr/>
+        <w:rPr>
+          <w:rFonts w:cs="Times New Roman" w:ascii="Times New Roman" w:hAnsi="Times New Roman"/>
+          <w:sz w:val="24"/>
+          <w:szCs w:val="24"/>
+        </w:rPr>
       </w:r>
     </w:p>
     <w:p>
@@ -1721,7 +1749,11 @@
         </w:rPr>
       </w:pPr>
       <w:r>
-        <w:rPr/>
+        <w:rPr>
+          <w:rFonts w:cs="Times New Roman" w:ascii="Times New Roman" w:hAnsi="Times New Roman"/>
+          <w:sz w:val="24"/>
+          <w:szCs w:val="24"/>
+        </w:rPr>
       </w:r>
     </w:p>
     <w:p>
@@ -1829,7 +1861,11 @@
         </w:rPr>
       </w:pPr>
       <w:r>
-        <w:rPr/>
+        <w:rPr>
+          <w:rFonts w:cs="Times New Roman" w:ascii="Times New Roman" w:hAnsi="Times New Roman"/>
+          <w:sz w:val="24"/>
+          <w:szCs w:val="24"/>
+        </w:rPr>
       </w:r>
     </w:p>
     <w:p>
@@ -1843,7 +1879,11 @@
         </w:rPr>
       </w:pPr>
       <w:r>
-        <w:rPr/>
+        <w:rPr>
+          <w:rFonts w:cs="Times New Roman" w:ascii="Times New Roman" w:hAnsi="Times New Roman"/>
+          <w:sz w:val="24"/>
+          <w:szCs w:val="24"/>
+        </w:rPr>
       </w:r>
     </w:p>
     <w:p>
@@ -1853,15 +1893,7 @@
       </w:pPr>
       <w:r>
         <w:rPr/>
-        <w:t>s</w:t>
-      </w:r>
-      <w:r>
-        <w:rPr/>
-        <w:t>tack</w:t>
-      </w:r>
-      <w:r>
-        <w:rPr/>
-        <w:t>.cpp</w:t>
+        <w:t>stack.cpp</w:t>
       </w:r>
     </w:p>
     <w:p>
@@ -5838,11 +5870,7 @@
       </w:pPr>
       <w:r>
         <w:rPr/>
-        <w:t>s</w:t>
-      </w:r>
-      <w:r>
-        <w:rPr/>
-        <w:t>tackNumberConverter.cpp</w:t>
+        <w:t>stackNumberConverter.cpp</w:t>
       </w:r>
     </w:p>
     <w:p>
@@ -5905,7 +5933,11 @@
         </w:rPr>
       </w:pPr>
       <w:r>
-        <w:rPr/>
+        <w:rPr>
+          <w:rFonts w:cs="Times New Roman" w:ascii="Times New Roman" w:hAnsi="Times New Roman"/>
+          <w:sz w:val="24"/>
+          <w:szCs w:val="24"/>
+        </w:rPr>
       </w:r>
     </w:p>
     <w:p>
@@ -5936,7 +5968,11 @@
         </w:rPr>
       </w:pPr>
       <w:r>
-        <w:rPr/>
+        <w:rPr>
+          <w:rFonts w:cs="Times New Roman" w:ascii="Times New Roman" w:hAnsi="Times New Roman"/>
+          <w:sz w:val="24"/>
+          <w:szCs w:val="24"/>
+        </w:rPr>
       </w:r>
     </w:p>
     <w:p>
@@ -6130,7 +6166,11 @@
         </w:rPr>
       </w:pPr>
       <w:r>
-        <w:rPr/>
+        <w:rPr>
+          <w:rFonts w:cs="Times New Roman" w:ascii="Times New Roman" w:hAnsi="Times New Roman"/>
+          <w:sz w:val="24"/>
+          <w:szCs w:val="24"/>
+        </w:rPr>
       </w:r>
     </w:p>
     <w:p>
@@ -6434,7 +6474,11 @@
         </w:rPr>
       </w:pPr>
       <w:r>
-        <w:rPr/>
+        <w:rPr>
+          <w:rFonts w:cs="Times New Roman" w:ascii="Times New Roman" w:hAnsi="Times New Roman"/>
+          <w:sz w:val="24"/>
+          <w:szCs w:val="24"/>
+        </w:rPr>
       </w:r>
     </w:p>
     <w:p>
@@ -6498,7 +6542,11 @@
         </w:rPr>
       </w:pPr>
       <w:r>
-        <w:rPr/>
+        <w:rPr>
+          <w:rFonts w:cs="Times New Roman" w:ascii="Times New Roman" w:hAnsi="Times New Roman"/>
+          <w:sz w:val="24"/>
+          <w:szCs w:val="24"/>
+        </w:rPr>
       </w:r>
     </w:p>
     <w:p>
@@ -7335,7 +7383,11 @@
         </w:rPr>
       </w:pPr>
       <w:r>
-        <w:rPr/>
+        <w:rPr>
+          <w:rFonts w:cs="Times New Roman" w:ascii="Times New Roman" w:hAnsi="Times New Roman"/>
+          <w:sz w:val="24"/>
+          <w:szCs w:val="24"/>
+        </w:rPr>
       </w:r>
     </w:p>
     <w:p>
@@ -7431,9 +7483,13 @@
         </w:rPr>
       </w:pPr>
       <w:r>
-        <w:rPr/>
+        <w:rPr>
+          <w:rFonts w:cs="Times New Roman" w:ascii="Times New Roman" w:hAnsi="Times New Roman"/>
+          <w:sz w:val="24"/>
+          <w:szCs w:val="24"/>
+        </w:rPr>
         <w:drawing>
-          <wp:anchor behindDoc="0" distT="0" distB="0" distL="0" distR="0" simplePos="0" locked="0" layoutInCell="1" allowOverlap="1" relativeHeight="4">
+          <wp:anchor behindDoc="0" distT="0" distB="0" distL="0" distR="0" simplePos="0" locked="0" layoutInCell="1" allowOverlap="1" relativeHeight="2">
             <wp:simplePos x="0" y="0"/>
             <wp:positionH relativeFrom="column">
               <wp:align>center</wp:align>
@@ -7656,7 +7712,7 @@
         <w:pStyle w:val="Normal"/>
         <w:numPr>
           <w:ilvl w:val="0"/>
-          <w:numId w:val="3"/>
+          <w:numId w:val="2"/>
         </w:numPr>
         <w:spacing w:lineRule="auto" w:line="240" w:before="0" w:after="0"/>
         <w:rPr/>
@@ -7681,7 +7737,11 @@
         </w:rPr>
       </w:pPr>
       <w:r>
-        <w:rPr/>
+        <w:rPr>
+          <w:rFonts w:cs="Times New Roman" w:ascii="Times New Roman" w:hAnsi="Times New Roman"/>
+          <w:sz w:val="24"/>
+          <w:szCs w:val="24"/>
+        </w:rPr>
       </w:r>
     </w:p>
     <w:p>
@@ -8485,15 +8545,7 @@
     <w:p>
       <w:pPr>
         <w:pStyle w:val="Normal"/>
-        <w:rPr>
-          <w:rFonts w:ascii="Times New Roman" w:hAnsi="Times New Roman" w:cs="Times New Roman"/>
-          <w:b/>
-          <w:b/>
-          <w:i/>
-          <w:i/>
-          <w:sz w:val="24"/>
-          <w:szCs w:val="24"/>
-        </w:rPr>
+        <w:rPr/>
       </w:pPr>
       <w:r>
         <w:rPr>
@@ -8509,15 +8561,7 @@
     <w:p>
       <w:pPr>
         <w:pStyle w:val="Normal"/>
-        <w:rPr>
-          <w:rFonts w:ascii="Times New Roman" w:hAnsi="Times New Roman" w:cs="Times New Roman"/>
-          <w:b/>
-          <w:b/>
-          <w:i/>
-          <w:i/>
-          <w:sz w:val="24"/>
-          <w:szCs w:val="24"/>
-        </w:rPr>
+        <w:rPr/>
       </w:pPr>
       <w:r>
         <w:rPr>
@@ -8533,15 +8577,7 @@
     <w:p>
       <w:pPr>
         <w:pStyle w:val="Normal"/>
-        <w:rPr>
-          <w:rFonts w:ascii="Times New Roman" w:hAnsi="Times New Roman" w:cs="Times New Roman"/>
-          <w:b/>
-          <w:b/>
-          <w:i/>
-          <w:i/>
-          <w:sz w:val="24"/>
-          <w:szCs w:val="24"/>
-        </w:rPr>
+        <w:rPr/>
       </w:pPr>
       <w:r>
         <w:rPr>
@@ -8603,15 +8639,7 @@
     <w:p>
       <w:pPr>
         <w:pStyle w:val="Normal"/>
-        <w:rPr>
-          <w:rFonts w:ascii="Times New Roman" w:hAnsi="Times New Roman" w:cs="Times New Roman"/>
-          <w:b/>
-          <w:b/>
-          <w:i/>
-          <w:i/>
-          <w:sz w:val="24"/>
-          <w:szCs w:val="24"/>
-        </w:rPr>
+        <w:rPr/>
       </w:pPr>
       <w:r>
         <w:rPr>
@@ -8627,15 +8655,7 @@
     <w:p>
       <w:pPr>
         <w:pStyle w:val="Normal"/>
-        <w:rPr>
-          <w:rFonts w:ascii="Times New Roman" w:hAnsi="Times New Roman" w:cs="Times New Roman"/>
-          <w:b/>
-          <w:b/>
-          <w:i/>
-          <w:i/>
-          <w:sz w:val="24"/>
-          <w:szCs w:val="24"/>
-        </w:rPr>
+        <w:rPr/>
       </w:pPr>
       <w:r>
         <w:rPr>
@@ -8651,15 +8671,7 @@
     <w:p>
       <w:pPr>
         <w:pStyle w:val="Normal"/>
-        <w:rPr>
-          <w:rFonts w:ascii="Times New Roman" w:hAnsi="Times New Roman" w:cs="Times New Roman"/>
-          <w:b/>
-          <w:b/>
-          <w:i/>
-          <w:i/>
-          <w:sz w:val="24"/>
-          <w:szCs w:val="24"/>
-        </w:rPr>
+        <w:rPr/>
       </w:pPr>
       <w:r>
         <w:rPr>
@@ -8675,15 +8687,7 @@
     <w:p>
       <w:pPr>
         <w:pStyle w:val="Normal"/>
-        <w:rPr>
-          <w:rFonts w:ascii="Times New Roman" w:hAnsi="Times New Roman" w:cs="Times New Roman"/>
-          <w:b/>
-          <w:b/>
-          <w:i/>
-          <w:i/>
-          <w:sz w:val="24"/>
-          <w:szCs w:val="24"/>
-        </w:rPr>
+        <w:rPr/>
       </w:pPr>
       <w:r>
         <w:rPr>
@@ -8699,15 +8703,7 @@
     <w:p>
       <w:pPr>
         <w:pStyle w:val="Normal"/>
-        <w:rPr>
-          <w:rFonts w:ascii="Times New Roman" w:hAnsi="Times New Roman" w:cs="Times New Roman"/>
-          <w:b/>
-          <w:b/>
-          <w:i/>
-          <w:i/>
-          <w:sz w:val="24"/>
-          <w:szCs w:val="24"/>
-        </w:rPr>
+        <w:rPr/>
       </w:pPr>
       <w:r>
         <w:rPr>
@@ -8723,15 +8719,7 @@
     <w:p>
       <w:pPr>
         <w:pStyle w:val="Normal"/>
-        <w:rPr>
-          <w:rFonts w:ascii="Times New Roman" w:hAnsi="Times New Roman" w:cs="Times New Roman"/>
-          <w:b/>
-          <w:b/>
-          <w:i/>
-          <w:i/>
-          <w:sz w:val="24"/>
-          <w:szCs w:val="24"/>
-        </w:rPr>
+        <w:rPr/>
       </w:pPr>
       <w:r>
         <w:rPr>
@@ -8770,15 +8758,7 @@
     <w:p>
       <w:pPr>
         <w:pStyle w:val="Normal"/>
-        <w:rPr>
-          <w:rFonts w:ascii="Times New Roman" w:hAnsi="Times New Roman" w:cs="Times New Roman"/>
-          <w:b/>
-          <w:b/>
-          <w:i/>
-          <w:i/>
-          <w:sz w:val="24"/>
-          <w:szCs w:val="24"/>
-        </w:rPr>
+        <w:rPr/>
       </w:pPr>
       <w:r>
         <w:rPr>
@@ -8794,15 +8774,7 @@
     <w:p>
       <w:pPr>
         <w:pStyle w:val="Normal"/>
-        <w:rPr>
-          <w:rFonts w:ascii="Times New Roman" w:hAnsi="Times New Roman" w:cs="Times New Roman"/>
-          <w:b/>
-          <w:b/>
-          <w:i/>
-          <w:i/>
-          <w:sz w:val="24"/>
-          <w:szCs w:val="24"/>
-        </w:rPr>
+        <w:rPr/>
       </w:pPr>
       <w:r>
         <w:rPr>
@@ -8828,15 +8800,7 @@
     <w:p>
       <w:pPr>
         <w:pStyle w:val="Normal"/>
-        <w:rPr>
-          <w:rFonts w:ascii="Times New Roman" w:hAnsi="Times New Roman" w:cs="Times New Roman"/>
-          <w:b/>
-          <w:b/>
-          <w:i/>
-          <w:i/>
-          <w:sz w:val="24"/>
-          <w:szCs w:val="24"/>
-        </w:rPr>
+        <w:rPr/>
       </w:pPr>
       <w:r>
         <w:rPr>
@@ -8862,15 +8826,7 @@
     <w:p>
       <w:pPr>
         <w:pStyle w:val="Normal"/>
-        <w:rPr>
-          <w:rFonts w:ascii="Times New Roman" w:hAnsi="Times New Roman" w:cs="Times New Roman"/>
-          <w:b/>
-          <w:b/>
-          <w:i/>
-          <w:i/>
-          <w:sz w:val="24"/>
-          <w:szCs w:val="24"/>
-        </w:rPr>
+        <w:rPr/>
       </w:pPr>
       <w:r>
         <w:rPr>
@@ -8896,15 +8852,7 @@
     <w:p>
       <w:pPr>
         <w:pStyle w:val="Normal"/>
-        <w:rPr>
-          <w:rFonts w:ascii="Times New Roman" w:hAnsi="Times New Roman" w:cs="Times New Roman"/>
-          <w:b/>
-          <w:b/>
-          <w:i/>
-          <w:i/>
-          <w:sz w:val="24"/>
-          <w:szCs w:val="24"/>
-        </w:rPr>
+        <w:rPr/>
       </w:pPr>
       <w:r>
         <w:rPr>
@@ -8930,15 +8878,7 @@
     <w:p>
       <w:pPr>
         <w:pStyle w:val="Normal"/>
-        <w:rPr>
-          <w:rFonts w:ascii="Times New Roman" w:hAnsi="Times New Roman" w:cs="Times New Roman"/>
-          <w:b/>
-          <w:b/>
-          <w:i/>
-          <w:i/>
-          <w:sz w:val="24"/>
-          <w:szCs w:val="24"/>
-        </w:rPr>
+        <w:rPr/>
       </w:pPr>
       <w:r>
         <w:rPr>
@@ -8964,15 +8904,7 @@
     <w:p>
       <w:pPr>
         <w:pStyle w:val="Normal"/>
-        <w:rPr>
-          <w:rFonts w:ascii="Times New Roman" w:hAnsi="Times New Roman" w:cs="Times New Roman"/>
-          <w:b/>
-          <w:b/>
-          <w:i/>
-          <w:i/>
-          <w:sz w:val="24"/>
-          <w:szCs w:val="24"/>
-        </w:rPr>
+        <w:rPr/>
       </w:pPr>
       <w:r>
         <w:rPr>
@@ -8998,15 +8930,7 @@
     <w:p>
       <w:pPr>
         <w:pStyle w:val="Normal"/>
-        <w:rPr>
-          <w:rFonts w:ascii="Times New Roman" w:hAnsi="Times New Roman" w:cs="Times New Roman"/>
-          <w:b/>
-          <w:b/>
-          <w:i/>
-          <w:i/>
-          <w:sz w:val="24"/>
-          <w:szCs w:val="24"/>
-        </w:rPr>
+        <w:rPr/>
       </w:pPr>
       <w:r>
         <w:rPr>
@@ -9032,15 +8956,7 @@
     <w:p>
       <w:pPr>
         <w:pStyle w:val="Normal"/>
-        <w:rPr>
-          <w:rFonts w:ascii="Times New Roman" w:hAnsi="Times New Roman" w:cs="Times New Roman"/>
-          <w:b/>
-          <w:b/>
-          <w:i/>
-          <w:i/>
-          <w:sz w:val="24"/>
-          <w:szCs w:val="24"/>
-        </w:rPr>
+        <w:rPr/>
       </w:pPr>
       <w:r>
         <w:rPr>
@@ -9066,15 +8982,7 @@
     <w:p>
       <w:pPr>
         <w:pStyle w:val="Normal"/>
-        <w:rPr>
-          <w:rFonts w:ascii="Times New Roman" w:hAnsi="Times New Roman" w:cs="Times New Roman"/>
-          <w:b/>
-          <w:b/>
-          <w:i/>
-          <w:i/>
-          <w:sz w:val="24"/>
-          <w:szCs w:val="24"/>
-        </w:rPr>
+        <w:rPr/>
       </w:pPr>
       <w:r>
         <w:rPr>
@@ -9100,15 +9008,7 @@
     <w:p>
       <w:pPr>
         <w:pStyle w:val="Normal"/>
-        <w:rPr>
-          <w:rFonts w:ascii="Times New Roman" w:hAnsi="Times New Roman" w:cs="Times New Roman"/>
-          <w:b/>
-          <w:b/>
-          <w:i/>
-          <w:i/>
-          <w:sz w:val="24"/>
-          <w:szCs w:val="24"/>
-        </w:rPr>
+        <w:rPr/>
       </w:pPr>
       <w:r>
         <w:rPr>
@@ -9134,15 +9034,7 @@
     <w:p>
       <w:pPr>
         <w:pStyle w:val="Normal"/>
-        <w:rPr>
-          <w:rFonts w:ascii="Times New Roman" w:hAnsi="Times New Roman" w:cs="Times New Roman"/>
-          <w:b/>
-          <w:b/>
-          <w:i/>
-          <w:i/>
-          <w:sz w:val="24"/>
-          <w:szCs w:val="24"/>
-        </w:rPr>
+        <w:rPr/>
       </w:pPr>
       <w:r>
         <w:rPr>
@@ -9158,15 +9050,7 @@
     <w:p>
       <w:pPr>
         <w:pStyle w:val="Normal"/>
-        <w:rPr>
-          <w:rFonts w:ascii="Times New Roman" w:hAnsi="Times New Roman" w:cs="Times New Roman"/>
-          <w:b/>
-          <w:b/>
-          <w:i/>
-          <w:i/>
-          <w:sz w:val="24"/>
-          <w:szCs w:val="24"/>
-        </w:rPr>
+        <w:rPr/>
       </w:pPr>
       <w:r>
         <w:rPr>
@@ -9182,15 +9066,7 @@
     <w:p>
       <w:pPr>
         <w:pStyle w:val="Normal"/>
-        <w:rPr>
-          <w:rFonts w:ascii="Times New Roman" w:hAnsi="Times New Roman" w:cs="Times New Roman"/>
-          <w:b/>
-          <w:b/>
-          <w:i/>
-          <w:i/>
-          <w:sz w:val="24"/>
-          <w:szCs w:val="24"/>
-        </w:rPr>
+        <w:rPr/>
       </w:pPr>
       <w:r>
         <w:rPr>
@@ -9206,15 +9082,7 @@
     <w:p>
       <w:pPr>
         <w:pStyle w:val="Normal"/>
-        <w:rPr>
-          <w:rFonts w:ascii="Times New Roman" w:hAnsi="Times New Roman" w:cs="Times New Roman"/>
-          <w:b/>
-          <w:b/>
-          <w:i/>
-          <w:i/>
-          <w:sz w:val="24"/>
-          <w:szCs w:val="24"/>
-        </w:rPr>
+        <w:rPr/>
       </w:pPr>
       <w:r>
         <w:rPr>
@@ -9230,15 +9098,7 @@
     <w:p>
       <w:pPr>
         <w:pStyle w:val="Normal"/>
-        <w:rPr>
-          <w:rFonts w:ascii="Times New Roman" w:hAnsi="Times New Roman" w:cs="Times New Roman"/>
-          <w:b/>
-          <w:b/>
-          <w:i/>
-          <w:i/>
-          <w:sz w:val="24"/>
-          <w:szCs w:val="24"/>
-        </w:rPr>
+        <w:rPr/>
       </w:pPr>
       <w:r>
         <w:rPr>
@@ -9254,15 +9114,7 @@
     <w:p>
       <w:pPr>
         <w:pStyle w:val="Normal"/>
-        <w:rPr>
-          <w:rFonts w:ascii="Times New Roman" w:hAnsi="Times New Roman" w:cs="Times New Roman"/>
-          <w:b/>
-          <w:b/>
-          <w:i/>
-          <w:i/>
-          <w:sz w:val="24"/>
-          <w:szCs w:val="24"/>
-        </w:rPr>
+        <w:rPr/>
       </w:pPr>
       <w:r>
         <w:rPr>
@@ -9278,15 +9130,7 @@
     <w:p>
       <w:pPr>
         <w:pStyle w:val="Normal"/>
-        <w:rPr>
-          <w:rFonts w:ascii="Times New Roman" w:hAnsi="Times New Roman" w:cs="Times New Roman"/>
-          <w:b/>
-          <w:b/>
-          <w:i/>
-          <w:i/>
-          <w:sz w:val="24"/>
-          <w:szCs w:val="24"/>
-        </w:rPr>
+        <w:rPr/>
       </w:pPr>
       <w:r>
         <w:rPr>
@@ -9302,15 +9146,7 @@
     <w:p>
       <w:pPr>
         <w:pStyle w:val="Normal"/>
-        <w:rPr>
-          <w:rFonts w:ascii="Times New Roman" w:hAnsi="Times New Roman" w:cs="Times New Roman"/>
-          <w:b/>
-          <w:b/>
-          <w:i/>
-          <w:i/>
-          <w:sz w:val="24"/>
-          <w:szCs w:val="24"/>
-        </w:rPr>
+        <w:rPr/>
       </w:pPr>
       <w:r>
         <w:rPr>
@@ -9336,15 +9172,7 @@
     <w:p>
       <w:pPr>
         <w:pStyle w:val="Normal"/>
-        <w:rPr>
-          <w:rFonts w:ascii="Times New Roman" w:hAnsi="Times New Roman" w:cs="Times New Roman"/>
-          <w:b/>
-          <w:b/>
-          <w:i/>
-          <w:i/>
-          <w:sz w:val="24"/>
-          <w:szCs w:val="24"/>
-        </w:rPr>
+        <w:rPr/>
       </w:pPr>
       <w:r>
         <w:rPr>
@@ -9370,15 +9198,7 @@
     <w:p>
       <w:pPr>
         <w:pStyle w:val="Normal"/>
-        <w:rPr>
-          <w:rFonts w:ascii="Times New Roman" w:hAnsi="Times New Roman" w:cs="Times New Roman"/>
-          <w:b/>
-          <w:b/>
-          <w:i/>
-          <w:i/>
-          <w:sz w:val="24"/>
-          <w:szCs w:val="24"/>
-        </w:rPr>
+        <w:rPr/>
       </w:pPr>
       <w:r>
         <w:rPr>
@@ -9404,15 +9224,7 @@
     <w:p>
       <w:pPr>
         <w:pStyle w:val="Normal"/>
-        <w:rPr>
-          <w:rFonts w:ascii="Times New Roman" w:hAnsi="Times New Roman" w:cs="Times New Roman"/>
-          <w:b/>
-          <w:b/>
-          <w:i/>
-          <w:i/>
-          <w:sz w:val="24"/>
-          <w:szCs w:val="24"/>
-        </w:rPr>
+        <w:rPr/>
       </w:pPr>
       <w:r>
         <w:rPr>
@@ -9438,15 +9250,7 @@
     <w:p>
       <w:pPr>
         <w:pStyle w:val="Normal"/>
-        <w:rPr>
-          <w:rFonts w:ascii="Times New Roman" w:hAnsi="Times New Roman" w:cs="Times New Roman"/>
-          <w:b/>
-          <w:b/>
-          <w:i/>
-          <w:i/>
-          <w:sz w:val="24"/>
-          <w:szCs w:val="24"/>
-        </w:rPr>
+        <w:rPr/>
       </w:pPr>
       <w:r>
         <w:rPr>
@@ -9472,15 +9276,7 @@
     <w:p>
       <w:pPr>
         <w:pStyle w:val="Normal"/>
-        <w:rPr>
-          <w:rFonts w:ascii="Times New Roman" w:hAnsi="Times New Roman" w:cs="Times New Roman"/>
-          <w:b/>
-          <w:b/>
-          <w:i/>
-          <w:i/>
-          <w:sz w:val="24"/>
-          <w:szCs w:val="24"/>
-        </w:rPr>
+        <w:rPr/>
       </w:pPr>
       <w:r>
         <w:rPr>
@@ -9506,15 +9302,7 @@
     <w:p>
       <w:pPr>
         <w:pStyle w:val="Normal"/>
-        <w:rPr>
-          <w:rFonts w:ascii="Times New Roman" w:hAnsi="Times New Roman" w:cs="Times New Roman"/>
-          <w:b/>
-          <w:b/>
-          <w:i/>
-          <w:i/>
-          <w:sz w:val="24"/>
-          <w:szCs w:val="24"/>
-        </w:rPr>
+        <w:rPr/>
       </w:pPr>
       <w:r>
         <w:rPr>
@@ -9540,15 +9328,7 @@
     <w:p>
       <w:pPr>
         <w:pStyle w:val="Normal"/>
-        <w:rPr>
-          <w:rFonts w:ascii="Times New Roman" w:hAnsi="Times New Roman" w:cs="Times New Roman"/>
-          <w:b/>
-          <w:b/>
-          <w:i/>
-          <w:i/>
-          <w:sz w:val="24"/>
-          <w:szCs w:val="24"/>
-        </w:rPr>
+        <w:rPr/>
       </w:pPr>
       <w:r>
         <w:rPr>
@@ -9574,15 +9354,7 @@
     <w:p>
       <w:pPr>
         <w:pStyle w:val="Normal"/>
-        <w:rPr>
-          <w:rFonts w:ascii="Times New Roman" w:hAnsi="Times New Roman" w:cs="Times New Roman"/>
-          <w:b/>
-          <w:b/>
-          <w:i/>
-          <w:i/>
-          <w:sz w:val="24"/>
-          <w:szCs w:val="24"/>
-        </w:rPr>
+        <w:rPr/>
       </w:pPr>
       <w:r>
         <w:rPr>
@@ -9608,15 +9380,7 @@
     <w:p>
       <w:pPr>
         <w:pStyle w:val="Normal"/>
-        <w:rPr>
-          <w:rFonts w:ascii="Times New Roman" w:hAnsi="Times New Roman" w:cs="Times New Roman"/>
-          <w:b/>
-          <w:b/>
-          <w:i/>
-          <w:i/>
-          <w:sz w:val="24"/>
-          <w:szCs w:val="24"/>
-        </w:rPr>
+        <w:rPr/>
       </w:pPr>
       <w:r>
         <w:rPr>
@@ -9655,15 +9419,7 @@
     <w:p>
       <w:pPr>
         <w:pStyle w:val="Normal"/>
-        <w:rPr>
-          <w:rFonts w:ascii="Times New Roman" w:hAnsi="Times New Roman" w:cs="Times New Roman"/>
-          <w:b/>
-          <w:b/>
-          <w:i/>
-          <w:i/>
-          <w:sz w:val="24"/>
-          <w:szCs w:val="24"/>
-        </w:rPr>
+        <w:rPr/>
       </w:pPr>
       <w:r>
         <w:rPr>
@@ -9679,15 +9435,7 @@
     <w:p>
       <w:pPr>
         <w:pStyle w:val="Normal"/>
-        <w:rPr>
-          <w:rFonts w:ascii="Times New Roman" w:hAnsi="Times New Roman" w:cs="Times New Roman"/>
-          <w:b/>
-          <w:b/>
-          <w:i/>
-          <w:i/>
-          <w:sz w:val="24"/>
-          <w:szCs w:val="24"/>
-        </w:rPr>
+        <w:rPr/>
       </w:pPr>
       <w:r>
         <w:rPr>
@@ -9703,15 +9451,7 @@
     <w:p>
       <w:pPr>
         <w:pStyle w:val="Normal"/>
-        <w:rPr>
-          <w:rFonts w:ascii="Times New Roman" w:hAnsi="Times New Roman" w:cs="Times New Roman"/>
-          <w:b/>
-          <w:b/>
-          <w:i/>
-          <w:i/>
-          <w:sz w:val="24"/>
-          <w:szCs w:val="24"/>
-        </w:rPr>
+        <w:rPr/>
       </w:pPr>
       <w:r>
         <w:rPr>
@@ -9727,15 +9467,7 @@
     <w:p>
       <w:pPr>
         <w:pStyle w:val="Normal"/>
-        <w:rPr>
-          <w:rFonts w:ascii="Times New Roman" w:hAnsi="Times New Roman" w:cs="Times New Roman"/>
-          <w:b/>
-          <w:b/>
-          <w:i/>
-          <w:i/>
-          <w:sz w:val="24"/>
-          <w:szCs w:val="24"/>
-        </w:rPr>
+        <w:rPr/>
       </w:pPr>
       <w:r>
         <w:rPr>
@@ -9751,15 +9483,7 @@
     <w:p>
       <w:pPr>
         <w:pStyle w:val="Normal"/>
-        <w:rPr>
-          <w:rFonts w:ascii="Times New Roman" w:hAnsi="Times New Roman" w:cs="Times New Roman"/>
-          <w:b/>
-          <w:b/>
-          <w:i/>
-          <w:i/>
-          <w:sz w:val="24"/>
-          <w:szCs w:val="24"/>
-        </w:rPr>
+        <w:rPr/>
       </w:pPr>
       <w:r>
         <w:rPr>
@@ -9775,15 +9499,7 @@
     <w:p>
       <w:pPr>
         <w:pStyle w:val="Normal"/>
-        <w:rPr>
-          <w:rFonts w:ascii="Times New Roman" w:hAnsi="Times New Roman" w:cs="Times New Roman"/>
-          <w:b/>
-          <w:b/>
-          <w:i/>
-          <w:i/>
-          <w:sz w:val="24"/>
-          <w:szCs w:val="24"/>
-        </w:rPr>
+        <w:rPr/>
       </w:pPr>
       <w:r>
         <w:rPr>
@@ -9799,15 +9515,7 @@
     <w:p>
       <w:pPr>
         <w:pStyle w:val="Normal"/>
-        <w:rPr>
-          <w:rFonts w:ascii="Times New Roman" w:hAnsi="Times New Roman" w:cs="Times New Roman"/>
-          <w:b/>
-          <w:b/>
-          <w:i/>
-          <w:i/>
-          <w:sz w:val="24"/>
-          <w:szCs w:val="24"/>
-        </w:rPr>
+        <w:rPr/>
       </w:pPr>
       <w:r>
         <w:rPr>
@@ -9833,15 +9541,7 @@
     <w:p>
       <w:pPr>
         <w:pStyle w:val="Normal"/>
-        <w:rPr>
-          <w:rFonts w:ascii="Times New Roman" w:hAnsi="Times New Roman" w:cs="Times New Roman"/>
-          <w:b/>
-          <w:b/>
-          <w:i/>
-          <w:i/>
-          <w:sz w:val="24"/>
-          <w:szCs w:val="24"/>
-        </w:rPr>
+        <w:rPr/>
       </w:pPr>
       <w:r>
         <w:rPr>
@@ -9867,15 +9567,7 @@
     <w:p>
       <w:pPr>
         <w:pStyle w:val="Normal"/>
-        <w:rPr>
-          <w:rFonts w:ascii="Times New Roman" w:hAnsi="Times New Roman" w:cs="Times New Roman"/>
-          <w:b/>
-          <w:b/>
-          <w:i/>
-          <w:i/>
-          <w:sz w:val="24"/>
-          <w:szCs w:val="24"/>
-        </w:rPr>
+        <w:rPr/>
       </w:pPr>
       <w:r>
         <w:rPr>
@@ -9901,15 +9593,7 @@
     <w:p>
       <w:pPr>
         <w:pStyle w:val="Normal"/>
-        <w:rPr>
-          <w:rFonts w:ascii="Times New Roman" w:hAnsi="Times New Roman" w:cs="Times New Roman"/>
-          <w:b/>
-          <w:b/>
-          <w:i/>
-          <w:i/>
-          <w:sz w:val="24"/>
-          <w:szCs w:val="24"/>
-        </w:rPr>
+        <w:rPr/>
       </w:pPr>
       <w:r>
         <w:rPr>
@@ -9935,15 +9619,7 @@
     <w:p>
       <w:pPr>
         <w:pStyle w:val="Normal"/>
-        <w:rPr>
-          <w:rFonts w:ascii="Times New Roman" w:hAnsi="Times New Roman" w:cs="Times New Roman"/>
-          <w:b/>
-          <w:b/>
-          <w:i/>
-          <w:i/>
-          <w:sz w:val="24"/>
-          <w:szCs w:val="24"/>
-        </w:rPr>
+        <w:rPr/>
       </w:pPr>
       <w:r>
         <w:rPr>
@@ -9982,15 +9658,7 @@
     <w:p>
       <w:pPr>
         <w:pStyle w:val="Normal"/>
-        <w:rPr>
-          <w:rFonts w:ascii="Times New Roman" w:hAnsi="Times New Roman" w:cs="Times New Roman"/>
-          <w:b/>
-          <w:b/>
-          <w:i/>
-          <w:i/>
-          <w:sz w:val="24"/>
-          <w:szCs w:val="24"/>
-        </w:rPr>
+        <w:rPr/>
       </w:pPr>
       <w:r>
         <w:rPr>
@@ -10008,15 +9676,7 @@
     <w:p>
       <w:pPr>
         <w:pStyle w:val="Normal"/>
-        <w:rPr>
-          <w:rFonts w:ascii="Times New Roman" w:hAnsi="Times New Roman" w:cs="Times New Roman"/>
-          <w:b/>
-          <w:b/>
-          <w:i/>
-          <w:i/>
-          <w:sz w:val="24"/>
-          <w:szCs w:val="24"/>
-        </w:rPr>
+        <w:rPr/>
       </w:pPr>
       <w:r>
         <w:rPr>
@@ -10032,15 +9692,7 @@
     <w:p>
       <w:pPr>
         <w:pStyle w:val="Normal"/>
-        <w:rPr>
-          <w:rFonts w:ascii="Times New Roman" w:hAnsi="Times New Roman" w:cs="Times New Roman"/>
-          <w:b/>
-          <w:b/>
-          <w:i/>
-          <w:i/>
-          <w:sz w:val="24"/>
-          <w:szCs w:val="24"/>
-        </w:rPr>
+        <w:rPr/>
       </w:pPr>
       <w:r>
         <w:rPr>
@@ -10066,15 +9718,7 @@
     <w:p>
       <w:pPr>
         <w:pStyle w:val="Normal"/>
-        <w:rPr>
-          <w:rFonts w:ascii="Times New Roman" w:hAnsi="Times New Roman" w:cs="Times New Roman"/>
-          <w:b/>
-          <w:b/>
-          <w:i/>
-          <w:i/>
-          <w:sz w:val="24"/>
-          <w:szCs w:val="24"/>
-        </w:rPr>
+        <w:rPr/>
       </w:pPr>
       <w:r>
         <w:rPr>
@@ -10090,15 +9734,7 @@
     <w:p>
       <w:pPr>
         <w:pStyle w:val="Normal"/>
-        <w:rPr>
-          <w:rFonts w:ascii="Times New Roman" w:hAnsi="Times New Roman" w:cs="Times New Roman"/>
-          <w:b/>
-          <w:b/>
-          <w:i/>
-          <w:i/>
-          <w:sz w:val="24"/>
-          <w:szCs w:val="24"/>
-        </w:rPr>
+        <w:rPr/>
       </w:pPr>
       <w:r>
         <w:rPr>
@@ -10114,15 +9750,7 @@
     <w:p>
       <w:pPr>
         <w:pStyle w:val="Normal"/>
-        <w:rPr>
-          <w:rFonts w:ascii="Times New Roman" w:hAnsi="Times New Roman" w:cs="Times New Roman"/>
-          <w:b/>
-          <w:b/>
-          <w:i/>
-          <w:i/>
-          <w:sz w:val="24"/>
-          <w:szCs w:val="24"/>
-        </w:rPr>
+        <w:rPr/>
       </w:pPr>
       <w:r>
         <w:rPr>
@@ -10138,15 +9766,7 @@
     <w:p>
       <w:pPr>
         <w:pStyle w:val="Normal"/>
-        <w:rPr>
-          <w:rFonts w:ascii="Times New Roman" w:hAnsi="Times New Roman" w:cs="Times New Roman"/>
-          <w:b/>
-          <w:b/>
-          <w:i/>
-          <w:i/>
-          <w:sz w:val="24"/>
-          <w:szCs w:val="24"/>
-        </w:rPr>
+        <w:rPr/>
       </w:pPr>
       <w:r>
         <w:rPr>
@@ -10162,15 +9782,7 @@
     <w:p>
       <w:pPr>
         <w:pStyle w:val="Normal"/>
-        <w:rPr>
-          <w:rFonts w:ascii="Times New Roman" w:hAnsi="Times New Roman" w:cs="Times New Roman"/>
-          <w:b/>
-          <w:b/>
-          <w:i/>
-          <w:i/>
-          <w:sz w:val="24"/>
-          <w:szCs w:val="24"/>
-        </w:rPr>
+        <w:rPr/>
       </w:pPr>
       <w:r>
         <w:rPr>
@@ -10186,15 +9798,7 @@
     <w:p>
       <w:pPr>
         <w:pStyle w:val="Normal"/>
-        <w:rPr>
-          <w:rFonts w:ascii="Times New Roman" w:hAnsi="Times New Roman" w:cs="Times New Roman"/>
-          <w:b/>
-          <w:b/>
-          <w:i/>
-          <w:i/>
-          <w:sz w:val="24"/>
-          <w:szCs w:val="24"/>
-        </w:rPr>
+        <w:rPr/>
       </w:pPr>
       <w:r>
         <w:rPr>
@@ -10220,15 +9824,7 @@
     <w:p>
       <w:pPr>
         <w:pStyle w:val="Normal"/>
-        <w:rPr>
-          <w:rFonts w:ascii="Times New Roman" w:hAnsi="Times New Roman" w:cs="Times New Roman"/>
-          <w:b/>
-          <w:b/>
-          <w:i/>
-          <w:i/>
-          <w:sz w:val="24"/>
-          <w:szCs w:val="24"/>
-        </w:rPr>
+        <w:rPr/>
       </w:pPr>
       <w:r>
         <w:rPr>
@@ -10254,15 +9850,7 @@
     <w:p>
       <w:pPr>
         <w:pStyle w:val="Normal"/>
-        <w:rPr>
-          <w:rFonts w:ascii="Times New Roman" w:hAnsi="Times New Roman" w:cs="Times New Roman"/>
-          <w:b/>
-          <w:b/>
-          <w:i/>
-          <w:i/>
-          <w:sz w:val="24"/>
-          <w:szCs w:val="24"/>
-        </w:rPr>
+        <w:rPr/>
       </w:pPr>
       <w:r>
         <w:rPr>
@@ -10288,15 +9876,7 @@
     <w:p>
       <w:pPr>
         <w:pStyle w:val="Normal"/>
-        <w:rPr>
-          <w:rFonts w:ascii="Times New Roman" w:hAnsi="Times New Roman" w:cs="Times New Roman"/>
-          <w:b/>
-          <w:b/>
-          <w:i/>
-          <w:i/>
-          <w:sz w:val="24"/>
-          <w:szCs w:val="24"/>
-        </w:rPr>
+        <w:rPr/>
       </w:pPr>
       <w:r>
         <w:rPr>
@@ -10322,15 +9902,7 @@
     <w:p>
       <w:pPr>
         <w:pStyle w:val="Normal"/>
-        <w:rPr>
-          <w:rFonts w:ascii="Times New Roman" w:hAnsi="Times New Roman" w:cs="Times New Roman"/>
-          <w:b/>
-          <w:b/>
-          <w:i/>
-          <w:i/>
-          <w:sz w:val="24"/>
-          <w:szCs w:val="24"/>
-        </w:rPr>
+        <w:rPr/>
       </w:pPr>
       <w:r>
         <w:rPr>
@@ -10356,15 +9928,7 @@
     <w:p>
       <w:pPr>
         <w:pStyle w:val="Normal"/>
-        <w:rPr>
-          <w:rFonts w:ascii="Times New Roman" w:hAnsi="Times New Roman" w:cs="Times New Roman"/>
-          <w:b/>
-          <w:b/>
-          <w:i/>
-          <w:i/>
-          <w:sz w:val="24"/>
-          <w:szCs w:val="24"/>
-        </w:rPr>
+        <w:rPr/>
       </w:pPr>
       <w:r>
         <w:rPr>
@@ -10390,15 +9954,7 @@
     <w:p>
       <w:pPr>
         <w:pStyle w:val="Normal"/>
-        <w:rPr>
-          <w:rFonts w:ascii="Times New Roman" w:hAnsi="Times New Roman" w:cs="Times New Roman"/>
-          <w:b/>
-          <w:b/>
-          <w:i/>
-          <w:i/>
-          <w:sz w:val="24"/>
-          <w:szCs w:val="24"/>
-        </w:rPr>
+        <w:rPr/>
       </w:pPr>
       <w:r>
         <w:rPr>
@@ -10424,15 +9980,7 @@
     <w:p>
       <w:pPr>
         <w:pStyle w:val="Normal"/>
-        <w:rPr>
-          <w:rFonts w:ascii="Times New Roman" w:hAnsi="Times New Roman" w:cs="Times New Roman"/>
-          <w:b/>
-          <w:b/>
-          <w:i/>
-          <w:i/>
-          <w:sz w:val="24"/>
-          <w:szCs w:val="24"/>
-        </w:rPr>
+        <w:rPr/>
       </w:pPr>
       <w:r>
         <w:rPr>
@@ -10458,15 +10006,7 @@
     <w:p>
       <w:pPr>
         <w:pStyle w:val="Normal"/>
-        <w:rPr>
-          <w:rFonts w:ascii="Times New Roman" w:hAnsi="Times New Roman" w:cs="Times New Roman"/>
-          <w:b/>
-          <w:b/>
-          <w:i/>
-          <w:i/>
-          <w:sz w:val="24"/>
-          <w:szCs w:val="24"/>
-        </w:rPr>
+        <w:rPr/>
       </w:pPr>
       <w:r>
         <w:rPr>
@@ -10492,15 +10032,7 @@
     <w:p>
       <w:pPr>
         <w:pStyle w:val="Normal"/>
-        <w:rPr>
-          <w:rFonts w:ascii="Times New Roman" w:hAnsi="Times New Roman" w:cs="Times New Roman"/>
-          <w:b/>
-          <w:b/>
-          <w:i/>
-          <w:i/>
-          <w:sz w:val="24"/>
-          <w:szCs w:val="24"/>
-        </w:rPr>
+        <w:rPr/>
       </w:pPr>
       <w:r>
         <w:rPr>
@@ -10526,15 +10058,7 @@
     <w:p>
       <w:pPr>
         <w:pStyle w:val="Normal"/>
-        <w:rPr>
-          <w:rFonts w:ascii="Times New Roman" w:hAnsi="Times New Roman" w:cs="Times New Roman"/>
-          <w:b/>
-          <w:b/>
-          <w:i/>
-          <w:i/>
-          <w:sz w:val="24"/>
-          <w:szCs w:val="24"/>
-        </w:rPr>
+        <w:rPr/>
       </w:pPr>
       <w:r>
         <w:rPr>
@@ -10560,15 +10084,7 @@
     <w:p>
       <w:pPr>
         <w:pStyle w:val="Normal"/>
-        <w:rPr>
-          <w:rFonts w:ascii="Times New Roman" w:hAnsi="Times New Roman" w:cs="Times New Roman"/>
-          <w:b/>
-          <w:b/>
-          <w:i/>
-          <w:i/>
-          <w:sz w:val="24"/>
-          <w:szCs w:val="24"/>
-        </w:rPr>
+        <w:rPr/>
       </w:pPr>
       <w:r>
         <w:rPr>
@@ -10607,15 +10123,7 @@
     <w:p>
       <w:pPr>
         <w:pStyle w:val="Normal"/>
-        <w:rPr>
-          <w:rFonts w:ascii="Times New Roman" w:hAnsi="Times New Roman" w:cs="Times New Roman"/>
-          <w:b/>
-          <w:b/>
-          <w:i/>
-          <w:i/>
-          <w:sz w:val="24"/>
-          <w:szCs w:val="24"/>
-        </w:rPr>
+        <w:rPr/>
       </w:pPr>
       <w:r>
         <w:rPr>
@@ -10631,15 +10139,7 @@
     <w:p>
       <w:pPr>
         <w:pStyle w:val="Normal"/>
-        <w:rPr>
-          <w:rFonts w:ascii="Times New Roman" w:hAnsi="Times New Roman" w:cs="Times New Roman"/>
-          <w:b/>
-          <w:b/>
-          <w:i/>
-          <w:i/>
-          <w:sz w:val="24"/>
-          <w:szCs w:val="24"/>
-        </w:rPr>
+        <w:rPr/>
       </w:pPr>
       <w:r>
         <w:rPr>
@@ -10655,15 +10155,7 @@
     <w:p>
       <w:pPr>
         <w:pStyle w:val="Normal"/>
-        <w:rPr>
-          <w:rFonts w:ascii="Times New Roman" w:hAnsi="Times New Roman" w:cs="Times New Roman"/>
-          <w:b/>
-          <w:b/>
-          <w:i/>
-          <w:i/>
-          <w:sz w:val="24"/>
-          <w:szCs w:val="24"/>
-        </w:rPr>
+        <w:rPr/>
       </w:pPr>
       <w:r>
         <w:rPr>
@@ -10679,15 +10171,7 @@
     <w:p>
       <w:pPr>
         <w:pStyle w:val="Normal"/>
-        <w:rPr>
-          <w:rFonts w:ascii="Times New Roman" w:hAnsi="Times New Roman" w:cs="Times New Roman"/>
-          <w:b/>
-          <w:b/>
-          <w:i/>
-          <w:i/>
-          <w:sz w:val="24"/>
-          <w:szCs w:val="24"/>
-        </w:rPr>
+        <w:rPr/>
       </w:pPr>
       <w:r>
         <w:rPr>
@@ -10736,15 +10220,7 @@
     <w:p>
       <w:pPr>
         <w:pStyle w:val="Normal"/>
-        <w:rPr>
-          <w:rFonts w:ascii="Times New Roman" w:hAnsi="Times New Roman" w:cs="Times New Roman"/>
-          <w:b/>
-          <w:b/>
-          <w:i/>
-          <w:i/>
-          <w:sz w:val="24"/>
-          <w:szCs w:val="24"/>
-        </w:rPr>
+        <w:rPr/>
       </w:pPr>
       <w:r>
         <w:rPr>
@@ -10770,15 +10246,7 @@
     <w:p>
       <w:pPr>
         <w:pStyle w:val="Normal"/>
-        <w:rPr>
-          <w:rFonts w:ascii="Times New Roman" w:hAnsi="Times New Roman" w:cs="Times New Roman"/>
-          <w:b/>
-          <w:b/>
-          <w:i/>
-          <w:i/>
-          <w:sz w:val="24"/>
-          <w:szCs w:val="24"/>
-        </w:rPr>
+        <w:rPr/>
       </w:pPr>
       <w:r>
         <w:rPr>
@@ -10804,15 +10272,7 @@
     <w:p>
       <w:pPr>
         <w:pStyle w:val="Normal"/>
-        <w:rPr>
-          <w:rFonts w:ascii="Times New Roman" w:hAnsi="Times New Roman" w:cs="Times New Roman"/>
-          <w:b/>
-          <w:b/>
-          <w:i/>
-          <w:i/>
-          <w:sz w:val="24"/>
-          <w:szCs w:val="24"/>
-        </w:rPr>
+        <w:rPr/>
       </w:pPr>
       <w:r>
         <w:rPr>
@@ -10838,15 +10298,7 @@
     <w:p>
       <w:pPr>
         <w:pStyle w:val="Normal"/>
-        <w:rPr>
-          <w:rFonts w:ascii="Times New Roman" w:hAnsi="Times New Roman" w:cs="Times New Roman"/>
-          <w:b/>
-          <w:b/>
-          <w:i/>
-          <w:i/>
-          <w:sz w:val="24"/>
-          <w:szCs w:val="24"/>
-        </w:rPr>
+        <w:rPr/>
       </w:pPr>
       <w:r>
         <w:rPr>
@@ -10872,15 +10324,7 @@
     <w:p>
       <w:pPr>
         <w:pStyle w:val="Normal"/>
-        <w:rPr>
-          <w:rFonts w:ascii="Times New Roman" w:hAnsi="Times New Roman" w:cs="Times New Roman"/>
-          <w:b/>
-          <w:b/>
-          <w:i/>
-          <w:i/>
-          <w:sz w:val="24"/>
-          <w:szCs w:val="24"/>
-        </w:rPr>
+        <w:rPr/>
       </w:pPr>
       <w:r>
         <w:rPr>
@@ -10906,15 +10350,7 @@
     <w:p>
       <w:pPr>
         <w:pStyle w:val="Normal"/>
-        <w:rPr>
-          <w:rFonts w:ascii="Times New Roman" w:hAnsi="Times New Roman" w:cs="Times New Roman"/>
-          <w:b/>
-          <w:b/>
-          <w:i/>
-          <w:i/>
-          <w:sz w:val="24"/>
-          <w:szCs w:val="24"/>
-        </w:rPr>
+        <w:rPr/>
       </w:pPr>
       <w:r>
         <w:rPr>
@@ -10940,15 +10376,7 @@
     <w:p>
       <w:pPr>
         <w:pStyle w:val="Normal"/>
-        <w:rPr>
-          <w:rFonts w:ascii="Times New Roman" w:hAnsi="Times New Roman" w:cs="Times New Roman"/>
-          <w:b/>
-          <w:b/>
-          <w:i/>
-          <w:i/>
-          <w:sz w:val="24"/>
-          <w:szCs w:val="24"/>
-        </w:rPr>
+        <w:rPr/>
       </w:pPr>
       <w:r>
         <w:rPr>
@@ -10987,15 +10415,7 @@
     <w:p>
       <w:pPr>
         <w:pStyle w:val="Normal"/>
-        <w:rPr>
-          <w:rFonts w:ascii="Times New Roman" w:hAnsi="Times New Roman" w:cs="Times New Roman"/>
-          <w:b/>
-          <w:b/>
-          <w:i/>
-          <w:i/>
-          <w:sz w:val="24"/>
-          <w:szCs w:val="24"/>
-        </w:rPr>
+        <w:rPr/>
       </w:pPr>
       <w:r>
         <w:rPr>
@@ -11011,15 +10431,7 @@
     <w:p>
       <w:pPr>
         <w:pStyle w:val="Normal"/>
-        <w:rPr>
-          <w:rFonts w:ascii="Times New Roman" w:hAnsi="Times New Roman" w:cs="Times New Roman"/>
-          <w:b/>
-          <w:b/>
-          <w:i/>
-          <w:i/>
-          <w:sz w:val="24"/>
-          <w:szCs w:val="24"/>
-        </w:rPr>
+        <w:rPr/>
       </w:pPr>
       <w:r>
         <w:rPr>
@@ -11035,15 +10447,7 @@
     <w:p>
       <w:pPr>
         <w:pStyle w:val="Normal"/>
-        <w:rPr>
-          <w:rFonts w:ascii="Times New Roman" w:hAnsi="Times New Roman" w:cs="Times New Roman"/>
-          <w:b/>
-          <w:b/>
-          <w:i/>
-          <w:i/>
-          <w:sz w:val="24"/>
-          <w:szCs w:val="24"/>
-        </w:rPr>
+        <w:rPr/>
       </w:pPr>
       <w:r>
         <w:rPr>
@@ -11069,15 +10473,7 @@
     <w:p>
       <w:pPr>
         <w:pStyle w:val="Normal"/>
-        <w:rPr>
-          <w:rFonts w:ascii="Times New Roman" w:hAnsi="Times New Roman" w:cs="Times New Roman"/>
-          <w:b/>
-          <w:b/>
-          <w:i/>
-          <w:i/>
-          <w:sz w:val="24"/>
-          <w:szCs w:val="24"/>
-        </w:rPr>
+        <w:rPr/>
       </w:pPr>
       <w:r>
         <w:rPr>
@@ -11116,15 +10512,7 @@
     <w:p>
       <w:pPr>
         <w:pStyle w:val="Normal"/>
-        <w:rPr>
-          <w:rFonts w:ascii="Times New Roman" w:hAnsi="Times New Roman" w:cs="Times New Roman"/>
-          <w:b/>
-          <w:b/>
-          <w:i/>
-          <w:i/>
-          <w:sz w:val="24"/>
-          <w:szCs w:val="24"/>
-        </w:rPr>
+        <w:rPr/>
       </w:pPr>
       <w:r>
         <w:rPr>
@@ -11158,182 +10546,277 @@
           <w:sz w:val="24"/>
           <w:szCs w:val="24"/>
         </w:rPr>
-        <w:tab/>
-        <w:t>NodeType* ptr = original.topPtr;</w:t>
-      </w:r>
-    </w:p>
-    <w:p>
-      <w:pPr>
-        <w:pStyle w:val="Normal"/>
-        <w:rPr>
-          <w:rFonts w:ascii="Times New Roman" w:hAnsi="Times New Roman" w:cs="Times New Roman"/>
-          <w:b/>
-          <w:b/>
-          <w:i/>
-          <w:i/>
-          <w:sz w:val="24"/>
-          <w:szCs w:val="24"/>
-        </w:rPr>
-      </w:pPr>
-      <w:r>
-        <w:rPr>
-          <w:rFonts w:cs="Times New Roman" w:ascii="Times New Roman" w:hAnsi="Times New Roman"/>
-          <w:b/>
-          <w:i/>
-          <w:sz w:val="24"/>
-          <w:szCs w:val="24"/>
-        </w:rPr>
-        <w:tab/>
-        <w:t>while(ptr != NULL){</w:t>
-      </w:r>
-    </w:p>
-    <w:p>
-      <w:pPr>
-        <w:pStyle w:val="Normal"/>
-        <w:rPr>
-          <w:rFonts w:ascii="Times New Roman" w:hAnsi="Times New Roman" w:cs="Times New Roman"/>
-          <w:b/>
-          <w:b/>
-          <w:i/>
-          <w:i/>
-          <w:sz w:val="24"/>
-          <w:szCs w:val="24"/>
-        </w:rPr>
-      </w:pPr>
-      <w:r>
-        <w:rPr>
-          <w:rFonts w:cs="Times New Roman" w:ascii="Times New Roman" w:hAnsi="Times New Roman"/>
-          <w:b/>
-          <w:i/>
-          <w:sz w:val="24"/>
-          <w:szCs w:val="24"/>
-        </w:rPr>
-        <w:tab/>
-        <w:t>NodeType* location = new NodeType;</w:t>
-      </w:r>
-    </w:p>
-    <w:p>
-      <w:pPr>
-        <w:pStyle w:val="Normal"/>
-        <w:rPr>
-          <w:rFonts w:ascii="Times New Roman" w:hAnsi="Times New Roman" w:cs="Times New Roman"/>
-          <w:b/>
-          <w:b/>
-          <w:i/>
-          <w:i/>
-          <w:sz w:val="24"/>
-          <w:szCs w:val="24"/>
-        </w:rPr>
-      </w:pPr>
-      <w:r>
-        <w:rPr>
-          <w:rFonts w:cs="Times New Roman" w:ascii="Times New Roman" w:hAnsi="Times New Roman"/>
-          <w:b/>
-          <w:i/>
-          <w:sz w:val="24"/>
-          <w:szCs w:val="24"/>
-        </w:rPr>
-        <w:tab/>
-        <w:t>location-&gt;info = ptr-&gt;info;</w:t>
-      </w:r>
-    </w:p>
-    <w:p>
-      <w:pPr>
-        <w:pStyle w:val="Normal"/>
-        <w:rPr>
-          <w:rFonts w:ascii="Times New Roman" w:hAnsi="Times New Roman" w:cs="Times New Roman"/>
-          <w:b/>
-          <w:b/>
-          <w:i/>
-          <w:i/>
-          <w:sz w:val="24"/>
-          <w:szCs w:val="24"/>
-        </w:rPr>
-      </w:pPr>
-      <w:r>
-        <w:rPr>
-          <w:rFonts w:cs="Times New Roman" w:ascii="Times New Roman" w:hAnsi="Times New Roman"/>
-          <w:b/>
-          <w:i/>
-          <w:sz w:val="24"/>
-          <w:szCs w:val="24"/>
-        </w:rPr>
-        <w:tab/>
-        <w:t>location-&gt;next = topPtr-&gt;next;</w:t>
-      </w:r>
-    </w:p>
-    <w:p>
-      <w:pPr>
-        <w:pStyle w:val="Normal"/>
-        <w:rPr>
-          <w:rFonts w:ascii="Times New Roman" w:hAnsi="Times New Roman" w:cs="Times New Roman"/>
-          <w:b/>
-          <w:b/>
-          <w:i/>
-          <w:i/>
-          <w:sz w:val="24"/>
-          <w:szCs w:val="24"/>
-        </w:rPr>
-      </w:pPr>
-      <w:r>
-        <w:rPr>
-          <w:rFonts w:cs="Times New Roman" w:ascii="Times New Roman" w:hAnsi="Times New Roman"/>
-          <w:b/>
-          <w:i/>
-          <w:sz w:val="24"/>
-          <w:szCs w:val="24"/>
-        </w:rPr>
-        <w:tab/>
-        <w:t>topPtr = location;</w:t>
-      </w:r>
-    </w:p>
-    <w:p>
-      <w:pPr>
-        <w:pStyle w:val="Normal"/>
-        <w:rPr>
-          <w:rFonts w:ascii="Times New Roman" w:hAnsi="Times New Roman" w:cs="Times New Roman"/>
-          <w:b/>
-          <w:b/>
-          <w:i/>
-          <w:i/>
-          <w:sz w:val="24"/>
-          <w:szCs w:val="24"/>
-        </w:rPr>
-      </w:pPr>
-      <w:r>
-        <w:rPr>
-          <w:rFonts w:cs="Times New Roman" w:ascii="Times New Roman" w:hAnsi="Times New Roman"/>
-          <w:b/>
-          <w:i/>
-          <w:sz w:val="24"/>
-          <w:szCs w:val="24"/>
-        </w:rPr>
-        <w:tab/>
-        <w:t>ptr = ptr-&gt;next;</w:t>
-      </w:r>
-    </w:p>
-    <w:p>
-      <w:pPr>
-        <w:pStyle w:val="Normal"/>
-        <w:rPr>
-          <w:rFonts w:ascii="Times New Roman" w:hAnsi="Times New Roman" w:cs="Times New Roman"/>
-          <w:b/>
-          <w:b/>
-          <w:i/>
-          <w:i/>
-          <w:sz w:val="24"/>
-          <w:szCs w:val="24"/>
-        </w:rPr>
-      </w:pPr>
-      <w:r>
-        <w:rPr>
-          <w:rFonts w:cs="Times New Roman" w:ascii="Times New Roman" w:hAnsi="Times New Roman"/>
-          <w:b/>
-          <w:i/>
-          <w:sz w:val="24"/>
-          <w:szCs w:val="24"/>
-        </w:rPr>
-        <w:tab/>
+      </w:r>
+    </w:p>
+    <w:p>
+      <w:pPr>
+        <w:pStyle w:val="Normal"/>
+        <w:rPr/>
+      </w:pPr>
+      <w:r>
+        <w:rPr>
+          <w:rFonts w:cs="Times New Roman" w:ascii="Times New Roman" w:hAnsi="Times New Roman"/>
+          <w:b/>
+          <w:i/>
+          <w:sz w:val="24"/>
+          <w:szCs w:val="24"/>
+        </w:rPr>
+        <w:t>NodeType* p1;</w:t>
+      </w:r>
+    </w:p>
+    <w:p>
+      <w:pPr>
+        <w:pStyle w:val="Normal"/>
+        <w:rPr/>
+      </w:pPr>
+      <w:r>
+        <w:rPr>
+          <w:rFonts w:cs="Times New Roman" w:ascii="Times New Roman" w:hAnsi="Times New Roman"/>
+          <w:b/>
+          <w:i/>
+          <w:sz w:val="24"/>
+          <w:szCs w:val="24"/>
+        </w:rPr>
+        <w:t>NodeType* p2;//next</w:t>
+      </w:r>
+    </w:p>
+    <w:p>
+      <w:pPr>
+        <w:pStyle w:val="Normal"/>
+        <w:rPr>
+          <w:rFonts w:ascii="Times New Roman" w:hAnsi="Times New Roman" w:cs="Times New Roman"/>
+          <w:b/>
+          <w:b/>
+          <w:i/>
+          <w:i/>
+          <w:sz w:val="24"/>
+          <w:szCs w:val="24"/>
+        </w:rPr>
+      </w:pPr>
+      <w:r>
+        <w:rPr>
+          <w:rFonts w:cs="Times New Roman" w:ascii="Times New Roman" w:hAnsi="Times New Roman"/>
+          <w:b/>
+          <w:i/>
+          <w:sz w:val="24"/>
+          <w:szCs w:val="24"/>
+        </w:rPr>
+      </w:r>
+    </w:p>
+    <w:p>
+      <w:pPr>
+        <w:pStyle w:val="Normal"/>
+        <w:rPr/>
+      </w:pPr>
+      <w:r>
+        <w:rPr>
+          <w:rFonts w:cs="Times New Roman" w:ascii="Times New Roman" w:hAnsi="Times New Roman"/>
+          <w:b/>
+          <w:i/>
+          <w:sz w:val="24"/>
+          <w:szCs w:val="24"/>
+        </w:rPr>
+        <w:t>if( original.topPtr == NULL ){</w:t>
+      </w:r>
+    </w:p>
+    <w:p>
+      <w:pPr>
+        <w:pStyle w:val="Normal"/>
+        <w:rPr/>
+      </w:pPr>
+      <w:r>
+        <w:rPr>
+          <w:rFonts w:cs="Times New Roman" w:ascii="Times New Roman" w:hAnsi="Times New Roman"/>
+          <w:b/>
+          <w:i/>
+          <w:sz w:val="24"/>
+          <w:szCs w:val="24"/>
+        </w:rPr>
+        <w:t xml:space="preserve">    </w:t>
+      </w:r>
+      <w:r>
+        <w:rPr>
+          <w:rFonts w:cs="Times New Roman" w:ascii="Times New Roman" w:hAnsi="Times New Roman"/>
+          <w:b/>
+          <w:i/>
+          <w:sz w:val="24"/>
+          <w:szCs w:val="24"/>
+        </w:rPr>
+        <w:t>topPtr = NULL;</w:t>
+      </w:r>
+    </w:p>
+    <w:p>
+      <w:pPr>
+        <w:pStyle w:val="Normal"/>
+        <w:rPr/>
+      </w:pPr>
+      <w:r>
+        <w:rPr>
+          <w:rFonts w:cs="Times New Roman" w:ascii="Times New Roman" w:hAnsi="Times New Roman"/>
+          <w:b/>
+          <w:i/>
+          <w:sz w:val="24"/>
+          <w:szCs w:val="24"/>
+        </w:rPr>
+        <w:t>}else</w:t>
+      </w:r>
+    </w:p>
+    <w:p>
+      <w:pPr>
+        <w:pStyle w:val="Normal"/>
+        <w:rPr/>
+      </w:pPr>
+      <w:r>
+        <w:rPr>
+          <w:rFonts w:cs="Times New Roman" w:ascii="Times New Roman" w:hAnsi="Times New Roman"/>
+          <w:b/>
+          <w:i/>
+          <w:sz w:val="24"/>
+          <w:szCs w:val="24"/>
+        </w:rPr>
+        <w:t>{</w:t>
+      </w:r>
+    </w:p>
+    <w:p>
+      <w:pPr>
+        <w:pStyle w:val="Normal"/>
+        <w:rPr/>
+      </w:pPr>
+      <w:r>
+        <w:rPr>
+          <w:rFonts w:cs="Times New Roman" w:ascii="Times New Roman" w:hAnsi="Times New Roman"/>
+          <w:b/>
+          <w:i/>
+          <w:sz w:val="24"/>
+          <w:szCs w:val="24"/>
+        </w:rPr>
+        <w:t xml:space="preserve">    </w:t>
+      </w:r>
+      <w:r>
+        <w:rPr>
+          <w:rFonts w:cs="Times New Roman" w:ascii="Times New Roman" w:hAnsi="Times New Roman"/>
+          <w:b/>
+          <w:i/>
+          <w:sz w:val="24"/>
+          <w:szCs w:val="24"/>
+        </w:rPr>
+        <w:t>topPtr = new NodeType;</w:t>
+      </w:r>
+    </w:p>
+    <w:p>
+      <w:pPr>
+        <w:pStyle w:val="Normal"/>
+        <w:rPr/>
+      </w:pPr>
+      <w:r>
+        <w:rPr>
+          <w:rFonts w:cs="Times New Roman" w:ascii="Times New Roman" w:hAnsi="Times New Roman"/>
+          <w:b/>
+          <w:i/>
+          <w:sz w:val="24"/>
+          <w:szCs w:val="24"/>
+        </w:rPr>
+        <w:t xml:space="preserve">    </w:t>
+      </w:r>
+      <w:r>
+        <w:rPr>
+          <w:rFonts w:cs="Times New Roman" w:ascii="Times New Roman" w:hAnsi="Times New Roman"/>
+          <w:b/>
+          <w:i/>
+          <w:sz w:val="24"/>
+          <w:szCs w:val="24"/>
+        </w:rPr>
+        <w:t>topPtr-&gt;info = original.topPtr-&gt;info;</w:t>
+      </w:r>
+    </w:p>
+    <w:p>
+      <w:pPr>
+        <w:pStyle w:val="Normal"/>
+        <w:rPr>
+          <w:rFonts w:ascii="Times New Roman" w:hAnsi="Times New Roman" w:cs="Times New Roman"/>
+          <w:b/>
+          <w:b/>
+          <w:i/>
+          <w:i/>
+          <w:sz w:val="24"/>
+          <w:szCs w:val="24"/>
+        </w:rPr>
+      </w:pPr>
+      <w:r>
+        <w:rPr>
+          <w:rFonts w:cs="Times New Roman" w:ascii="Times New Roman" w:hAnsi="Times New Roman"/>
+          <w:b/>
+          <w:i/>
+          <w:sz w:val="24"/>
+          <w:szCs w:val="24"/>
+        </w:rPr>
+      </w:r>
+    </w:p>
+    <w:p>
+      <w:pPr>
+        <w:pStyle w:val="Normal"/>
+        <w:rPr/>
+      </w:pPr>
+      <w:r>
+        <w:rPr>
+          <w:rFonts w:cs="Times New Roman" w:ascii="Times New Roman" w:hAnsi="Times New Roman"/>
+          <w:b/>
+          <w:i/>
+          <w:sz w:val="24"/>
+          <w:szCs w:val="24"/>
+        </w:rPr>
+        <w:t xml:space="preserve">    </w:t>
+      </w:r>
+      <w:r>
+        <w:rPr>
+          <w:rFonts w:cs="Times New Roman" w:ascii="Times New Roman" w:hAnsi="Times New Roman"/>
+          <w:b/>
+          <w:i/>
+          <w:sz w:val="24"/>
+          <w:szCs w:val="24"/>
+        </w:rPr>
+        <w:t>p1 = topPtr;</w:t>
+      </w:r>
+    </w:p>
+    <w:p>
+      <w:pPr>
+        <w:pStyle w:val="Normal"/>
+        <w:rPr/>
+      </w:pPr>
+      <w:r>
+        <w:rPr>
+          <w:rFonts w:cs="Times New Roman" w:ascii="Times New Roman" w:hAnsi="Times New Roman"/>
+          <w:b/>
+          <w:i/>
+          <w:sz w:val="24"/>
+          <w:szCs w:val="24"/>
+        </w:rPr>
+        <w:t xml:space="preserve">    </w:t>
+      </w:r>
+      <w:r>
+        <w:rPr>
+          <w:rFonts w:cs="Times New Roman" w:ascii="Times New Roman" w:hAnsi="Times New Roman"/>
+          <w:b/>
+          <w:i/>
+          <w:sz w:val="24"/>
+          <w:szCs w:val="24"/>
+        </w:rPr>
+        <w:t>p2 = original.topPtr-&gt;next;</w:t>
+      </w:r>
+    </w:p>
+    <w:p>
+      <w:pPr>
+        <w:pStyle w:val="Normal"/>
+        <w:rPr/>
+      </w:pPr>
+      <w:r>
+        <w:rPr>
+          <w:rFonts w:cs="Times New Roman" w:ascii="Times New Roman" w:hAnsi="Times New Roman"/>
+          <w:b/>
+          <w:i/>
+          <w:sz w:val="24"/>
+          <w:szCs w:val="24"/>
+        </w:rPr>
         <w:t>}</w:t>
       </w:r>
     </w:p>
@@ -11358,21 +10841,171 @@
           <w:sz w:val="24"/>
           <w:szCs w:val="24"/>
         </w:rPr>
-        <w:tab/>
-      </w:r>
-    </w:p>
-    <w:p>
-      <w:pPr>
-        <w:pStyle w:val="Normal"/>
-        <w:rPr>
-          <w:rFonts w:ascii="Times New Roman" w:hAnsi="Times New Roman" w:cs="Times New Roman"/>
-          <w:b/>
-          <w:b/>
-          <w:i/>
-          <w:i/>
-          <w:sz w:val="24"/>
-          <w:szCs w:val="24"/>
-        </w:rPr>
+      </w:r>
+    </w:p>
+    <w:p>
+      <w:pPr>
+        <w:pStyle w:val="Normal"/>
+        <w:rPr/>
+      </w:pPr>
+      <w:r>
+        <w:rPr>
+          <w:rFonts w:cs="Times New Roman" w:ascii="Times New Roman" w:hAnsi="Times New Roman"/>
+          <w:b/>
+          <w:i/>
+          <w:sz w:val="24"/>
+          <w:szCs w:val="24"/>
+        </w:rPr>
+        <w:t>while( p2 != NULL )</w:t>
+      </w:r>
+    </w:p>
+    <w:p>
+      <w:pPr>
+        <w:pStyle w:val="Normal"/>
+        <w:rPr/>
+      </w:pPr>
+      <w:r>
+        <w:rPr>
+          <w:rFonts w:cs="Times New Roman" w:ascii="Times New Roman" w:hAnsi="Times New Roman"/>
+          <w:b/>
+          <w:i/>
+          <w:sz w:val="24"/>
+          <w:szCs w:val="24"/>
+        </w:rPr>
+        <w:t>{</w:t>
+      </w:r>
+    </w:p>
+    <w:p>
+      <w:pPr>
+        <w:pStyle w:val="Normal"/>
+        <w:rPr/>
+      </w:pPr>
+      <w:r>
+        <w:rPr>
+          <w:rFonts w:cs="Times New Roman" w:ascii="Times New Roman" w:hAnsi="Times New Roman"/>
+          <w:b/>
+          <w:i/>
+          <w:sz w:val="24"/>
+          <w:szCs w:val="24"/>
+        </w:rPr>
+        <w:t xml:space="preserve">    </w:t>
+      </w:r>
+      <w:r>
+        <w:rPr>
+          <w:rFonts w:cs="Times New Roman" w:ascii="Times New Roman" w:hAnsi="Times New Roman"/>
+          <w:b/>
+          <w:i/>
+          <w:sz w:val="24"/>
+          <w:szCs w:val="24"/>
+        </w:rPr>
+        <w:t>p1-&gt;next = new NodeType;</w:t>
+      </w:r>
+    </w:p>
+    <w:p>
+      <w:pPr>
+        <w:pStyle w:val="Normal"/>
+        <w:rPr/>
+      </w:pPr>
+      <w:r>
+        <w:rPr>
+          <w:rFonts w:cs="Times New Roman" w:ascii="Times New Roman" w:hAnsi="Times New Roman"/>
+          <w:b/>
+          <w:i/>
+          <w:sz w:val="24"/>
+          <w:szCs w:val="24"/>
+        </w:rPr>
+        <w:t xml:space="preserve">    </w:t>
+      </w:r>
+      <w:r>
+        <w:rPr>
+          <w:rFonts w:cs="Times New Roman" w:ascii="Times New Roman" w:hAnsi="Times New Roman"/>
+          <w:b/>
+          <w:i/>
+          <w:sz w:val="24"/>
+          <w:szCs w:val="24"/>
+        </w:rPr>
+        <w:t>p1 = p1-&gt;next;</w:t>
+      </w:r>
+    </w:p>
+    <w:p>
+      <w:pPr>
+        <w:pStyle w:val="Normal"/>
+        <w:rPr/>
+      </w:pPr>
+      <w:r>
+        <w:rPr>
+          <w:rFonts w:cs="Times New Roman" w:ascii="Times New Roman" w:hAnsi="Times New Roman"/>
+          <w:b/>
+          <w:i/>
+          <w:sz w:val="24"/>
+          <w:szCs w:val="24"/>
+        </w:rPr>
+        <w:t xml:space="preserve">    </w:t>
+      </w:r>
+      <w:r>
+        <w:rPr>
+          <w:rFonts w:cs="Times New Roman" w:ascii="Times New Roman" w:hAnsi="Times New Roman"/>
+          <w:b/>
+          <w:i/>
+          <w:sz w:val="24"/>
+          <w:szCs w:val="24"/>
+        </w:rPr>
+        <w:t>p1-&gt;info = p2-&gt;info;</w:t>
+      </w:r>
+    </w:p>
+    <w:p>
+      <w:pPr>
+        <w:pStyle w:val="Normal"/>
+        <w:rPr>
+          <w:rFonts w:ascii="Times New Roman" w:hAnsi="Times New Roman" w:cs="Times New Roman"/>
+          <w:b/>
+          <w:b/>
+          <w:i/>
+          <w:i/>
+          <w:sz w:val="24"/>
+          <w:szCs w:val="24"/>
+        </w:rPr>
+      </w:pPr>
+      <w:r>
+        <w:rPr>
+          <w:rFonts w:cs="Times New Roman" w:ascii="Times New Roman" w:hAnsi="Times New Roman"/>
+          <w:b/>
+          <w:i/>
+          <w:sz w:val="24"/>
+          <w:szCs w:val="24"/>
+        </w:rPr>
+      </w:r>
+    </w:p>
+    <w:p>
+      <w:pPr>
+        <w:pStyle w:val="Normal"/>
+        <w:rPr/>
+      </w:pPr>
+      <w:r>
+        <w:rPr>
+          <w:rFonts w:cs="Times New Roman" w:ascii="Times New Roman" w:hAnsi="Times New Roman"/>
+          <w:b/>
+          <w:i/>
+          <w:sz w:val="24"/>
+          <w:szCs w:val="24"/>
+        </w:rPr>
+        <w:t xml:space="preserve">    </w:t>
+      </w:r>
+      <w:r>
+        <w:rPr>
+          <w:rFonts w:cs="Times New Roman" w:ascii="Times New Roman" w:hAnsi="Times New Roman"/>
+          <w:b/>
+          <w:i/>
+          <w:sz w:val="24"/>
+          <w:szCs w:val="24"/>
+        </w:rPr>
+        <w:t>p2 = p2-&gt;next;</w:t>
+      </w:r>
+    </w:p>
+    <w:p>
+      <w:pPr>
+        <w:pStyle w:val="Normal"/>
+        <w:rPr/>
       </w:pPr>
       <w:r>
         <w:rPr>
@@ -11388,38 +11021,78 @@
     <w:p>
       <w:pPr>
         <w:pStyle w:val="Normal"/>
-        <w:rPr>
-          <w:rFonts w:ascii="Times New Roman" w:hAnsi="Times New Roman" w:cs="Times New Roman"/>
-          <w:b/>
-          <w:b/>
-          <w:i/>
-          <w:i/>
-          <w:sz w:val="24"/>
-          <w:szCs w:val="24"/>
-        </w:rPr>
-      </w:pPr>
-      <w:r>
-        <w:rPr>
-          <w:rFonts w:cs="Times New Roman" w:ascii="Times New Roman" w:hAnsi="Times New Roman"/>
-          <w:b/>
-          <w:i/>
-          <w:sz w:val="24"/>
-          <w:szCs w:val="24"/>
-        </w:rPr>
-      </w:r>
-    </w:p>
-    <w:p>
-      <w:pPr>
-        <w:pStyle w:val="Normal"/>
-        <w:rPr>
-          <w:rFonts w:ascii="Times New Roman" w:hAnsi="Times New Roman" w:cs="Times New Roman"/>
-          <w:b/>
-          <w:b/>
-          <w:i/>
-          <w:i/>
-          <w:sz w:val="24"/>
-          <w:szCs w:val="24"/>
-        </w:rPr>
+        <w:rPr/>
+      </w:pPr>
+      <w:r>
+        <w:rPr>
+          <w:rFonts w:cs="Times New Roman" w:ascii="Times New Roman" w:hAnsi="Times New Roman"/>
+          <w:b/>
+          <w:i/>
+          <w:sz w:val="24"/>
+          <w:szCs w:val="24"/>
+        </w:rPr>
+        <w:t>p1-&gt;next = NULL;</w:t>
+      </w:r>
+    </w:p>
+    <w:p>
+      <w:pPr>
+        <w:pStyle w:val="Normal"/>
+        <w:rPr/>
+      </w:pPr>
+      <w:r>
+        <w:rPr>
+          <w:rFonts w:cs="Times New Roman" w:ascii="Times New Roman" w:hAnsi="Times New Roman"/>
+          <w:b/>
+          <w:i/>
+          <w:sz w:val="24"/>
+          <w:szCs w:val="24"/>
+        </w:rPr>
+        <w:tab/>
+      </w:r>
+    </w:p>
+    <w:p>
+      <w:pPr>
+        <w:pStyle w:val="Normal"/>
+        <w:rPr/>
+      </w:pPr>
+      <w:r>
+        <w:rPr>
+          <w:rFonts w:cs="Times New Roman" w:ascii="Times New Roman" w:hAnsi="Times New Roman"/>
+          <w:b/>
+          <w:i/>
+          <w:sz w:val="24"/>
+          <w:szCs w:val="24"/>
+        </w:rPr>
+        <w:t>}</w:t>
+      </w:r>
+    </w:p>
+    <w:p>
+      <w:pPr>
+        <w:pStyle w:val="Normal"/>
+        <w:rPr>
+          <w:rFonts w:ascii="Times New Roman" w:hAnsi="Times New Roman" w:cs="Times New Roman"/>
+          <w:b/>
+          <w:b/>
+          <w:i/>
+          <w:i/>
+          <w:sz w:val="24"/>
+          <w:szCs w:val="24"/>
+        </w:rPr>
+      </w:pPr>
+      <w:r>
+        <w:rPr>
+          <w:rFonts w:cs="Times New Roman" w:ascii="Times New Roman" w:hAnsi="Times New Roman"/>
+          <w:b/>
+          <w:i/>
+          <w:sz w:val="24"/>
+          <w:szCs w:val="24"/>
+        </w:rPr>
+      </w:r>
+    </w:p>
+    <w:p>
+      <w:pPr>
+        <w:pStyle w:val="Normal"/>
+        <w:rPr/>
       </w:pPr>
       <w:r>
         <w:rPr>
@@ -11435,15 +11108,7 @@
     <w:p>
       <w:pPr>
         <w:pStyle w:val="Normal"/>
-        <w:rPr>
-          <w:rFonts w:ascii="Times New Roman" w:hAnsi="Times New Roman" w:cs="Times New Roman"/>
-          <w:b/>
-          <w:b/>
-          <w:i/>
-          <w:i/>
-          <w:sz w:val="24"/>
-          <w:szCs w:val="24"/>
-        </w:rPr>
+        <w:rPr/>
       </w:pPr>
       <w:r>
         <w:rPr>
@@ -11459,15 +11124,7 @@
     <w:p>
       <w:pPr>
         <w:pStyle w:val="Normal"/>
-        <w:rPr>
-          <w:rFonts w:ascii="Times New Roman" w:hAnsi="Times New Roman" w:cs="Times New Roman"/>
-          <w:b/>
-          <w:b/>
-          <w:i/>
-          <w:i/>
-          <w:sz w:val="24"/>
-          <w:szCs w:val="24"/>
-        </w:rPr>
+        <w:rPr/>
       </w:pPr>
       <w:r>
         <w:rPr>
@@ -11483,15 +11140,47 @@
     <w:p>
       <w:pPr>
         <w:pStyle w:val="Normal"/>
-        <w:rPr>
-          <w:rFonts w:ascii="Times New Roman" w:hAnsi="Times New Roman" w:cs="Times New Roman"/>
-          <w:b/>
-          <w:b/>
-          <w:i/>
-          <w:i/>
-          <w:sz w:val="24"/>
-          <w:szCs w:val="24"/>
-        </w:rPr>
+        <w:rPr/>
+      </w:pPr>
+      <w:r>
+        <w:rPr>
+          <w:rFonts w:cs="Times New Roman" w:ascii="Times New Roman" w:hAnsi="Times New Roman"/>
+          <w:b/>
+          <w:i/>
+          <w:sz w:val="24"/>
+          <w:szCs w:val="24"/>
+        </w:rPr>
+        <w:tab/>
+        <w:t>if(this-&gt;IsEmpty()){return false;}</w:t>
+      </w:r>
+    </w:p>
+    <w:p>
+      <w:pPr>
+        <w:pStyle w:val="Normal"/>
+        <w:rPr>
+          <w:rFonts w:ascii="Times New Roman" w:hAnsi="Times New Roman" w:cs="Times New Roman"/>
+          <w:b/>
+          <w:b/>
+          <w:i/>
+          <w:i/>
+          <w:sz w:val="24"/>
+          <w:szCs w:val="24"/>
+        </w:rPr>
+      </w:pPr>
+      <w:r>
+        <w:rPr>
+          <w:rFonts w:cs="Times New Roman" w:ascii="Times New Roman" w:hAnsi="Times New Roman"/>
+          <w:b/>
+          <w:i/>
+          <w:sz w:val="24"/>
+          <w:szCs w:val="24"/>
+        </w:rPr>
+      </w:r>
+    </w:p>
+    <w:p>
+      <w:pPr>
+        <w:pStyle w:val="Normal"/>
+        <w:rPr/>
       </w:pPr>
       <w:r>
         <w:rPr>
@@ -11508,74 +11197,69 @@
     <w:p>
       <w:pPr>
         <w:pStyle w:val="Normal"/>
-        <w:rPr>
-          <w:rFonts w:ascii="Times New Roman" w:hAnsi="Times New Roman" w:cs="Times New Roman"/>
-          <w:b/>
-          <w:b/>
-          <w:i/>
-          <w:i/>
-          <w:sz w:val="24"/>
-          <w:szCs w:val="24"/>
-        </w:rPr>
-      </w:pPr>
-      <w:r>
-        <w:rPr>
-          <w:rFonts w:cs="Times New Roman" w:ascii="Times New Roman" w:hAnsi="Times New Roman"/>
-          <w:b/>
-          <w:i/>
-          <w:sz w:val="24"/>
-          <w:szCs w:val="24"/>
-        </w:rPr>
-        <w:tab/>
-        <w:t>StackType temp2(temp1);</w:t>
-      </w:r>
-    </w:p>
-    <w:p>
-      <w:pPr>
-        <w:pStyle w:val="Normal"/>
-        <w:rPr>
-          <w:rFonts w:ascii="Times New Roman" w:hAnsi="Times New Roman" w:cs="Times New Roman"/>
-          <w:b/>
-          <w:b/>
-          <w:i/>
-          <w:i/>
-          <w:sz w:val="24"/>
-          <w:szCs w:val="24"/>
-        </w:rPr>
-      </w:pPr>
-      <w:r>
-        <w:rPr>
-          <w:rFonts w:cs="Times New Roman" w:ascii="Times New Roman" w:hAnsi="Times New Roman"/>
-          <w:b/>
-          <w:i/>
-          <w:sz w:val="24"/>
-          <w:szCs w:val="24"/>
-        </w:rPr>
-        <w:tab/>
-        <w:t>while(!temp1.IsEmpty()){</w:t>
-      </w:r>
-    </w:p>
-    <w:p>
-      <w:pPr>
-        <w:pStyle w:val="Normal"/>
-        <w:rPr>
-          <w:rFonts w:ascii="Times New Roman" w:hAnsi="Times New Roman" w:cs="Times New Roman"/>
-          <w:b/>
-          <w:b/>
-          <w:i/>
-          <w:i/>
-          <w:sz w:val="24"/>
-          <w:szCs w:val="24"/>
-        </w:rPr>
-      </w:pPr>
-      <w:r>
-        <w:rPr>
-          <w:rFonts w:cs="Times New Roman" w:ascii="Times New Roman" w:hAnsi="Times New Roman"/>
-          <w:b/>
-          <w:i/>
-          <w:sz w:val="24"/>
-          <w:szCs w:val="24"/>
-        </w:rPr>
+        <w:rPr/>
+      </w:pPr>
+      <w:r>
+        <w:rPr>
+          <w:rFonts w:cs="Times New Roman" w:ascii="Times New Roman" w:hAnsi="Times New Roman"/>
+          <w:b/>
+          <w:i/>
+          <w:sz w:val="24"/>
+          <w:szCs w:val="24"/>
+        </w:rPr>
+        <w:tab/>
+        <w:t>StackType temp2(*this);</w:t>
+      </w:r>
+    </w:p>
+    <w:p>
+      <w:pPr>
+        <w:pStyle w:val="Normal"/>
+        <w:rPr/>
+      </w:pPr>
+      <w:r>
+        <w:rPr>
+          <w:rFonts w:cs="Times New Roman" w:ascii="Times New Roman" w:hAnsi="Times New Roman"/>
+          <w:b/>
+          <w:i/>
+          <w:sz w:val="24"/>
+          <w:szCs w:val="24"/>
+        </w:rPr>
+        <w:tab/>
+        <w:t>try{</w:t>
+      </w:r>
+    </w:p>
+    <w:p>
+      <w:pPr>
+        <w:pStyle w:val="Normal"/>
+        <w:rPr/>
+      </w:pPr>
+      <w:r>
+        <w:rPr>
+          <w:rFonts w:cs="Times New Roman" w:ascii="Times New Roman" w:hAnsi="Times New Roman"/>
+          <w:b/>
+          <w:i/>
+          <w:sz w:val="24"/>
+          <w:szCs w:val="24"/>
+        </w:rPr>
+        <w:tab/>
+        <w:tab/>
+        <w:t>while(!temp2.IsEmpty()){</w:t>
+      </w:r>
+    </w:p>
+    <w:p>
+      <w:pPr>
+        <w:pStyle w:val="Normal"/>
+        <w:rPr/>
+      </w:pPr>
+      <w:r>
+        <w:rPr>
+          <w:rFonts w:cs="Times New Roman" w:ascii="Times New Roman" w:hAnsi="Times New Roman"/>
+          <w:b/>
+          <w:i/>
+          <w:sz w:val="24"/>
+          <w:szCs w:val="24"/>
+        </w:rPr>
+        <w:tab/>
         <w:tab/>
         <w:tab/>
         <w:t>temp2.Pop();</w:t>
@@ -11584,41 +11268,7 @@
     <w:p>
       <w:pPr>
         <w:pStyle w:val="Normal"/>
-        <w:rPr>
-          <w:rFonts w:ascii="Times New Roman" w:hAnsi="Times New Roman" w:cs="Times New Roman"/>
-          <w:b/>
-          <w:b/>
-          <w:i/>
-          <w:i/>
-          <w:sz w:val="24"/>
-          <w:szCs w:val="24"/>
-        </w:rPr>
-      </w:pPr>
-      <w:r>
-        <w:rPr>
-          <w:rFonts w:cs="Times New Roman" w:ascii="Times New Roman" w:hAnsi="Times New Roman"/>
-          <w:b/>
-          <w:i/>
-          <w:sz w:val="24"/>
-          <w:szCs w:val="24"/>
-        </w:rPr>
-        <w:tab/>
-        <w:tab/>
-        <w:t>while(!temp2.IsEmpty()){</w:t>
-      </w:r>
-    </w:p>
-    <w:p>
-      <w:pPr>
-        <w:pStyle w:val="Normal"/>
-        <w:rPr>
-          <w:rFonts w:ascii="Times New Roman" w:hAnsi="Times New Roman" w:cs="Times New Roman"/>
-          <w:b/>
-          <w:b/>
-          <w:i/>
-          <w:i/>
-          <w:sz w:val="24"/>
-          <w:szCs w:val="24"/>
-        </w:rPr>
+        <w:rPr/>
       </w:pPr>
       <w:r>
         <w:rPr>
@@ -11637,15 +11287,7 @@
     <w:p>
       <w:pPr>
         <w:pStyle w:val="Normal"/>
-        <w:rPr>
-          <w:rFonts w:ascii="Times New Roman" w:hAnsi="Times New Roman" w:cs="Times New Roman"/>
-          <w:b/>
-          <w:b/>
-          <w:i/>
-          <w:i/>
-          <w:sz w:val="24"/>
-          <w:szCs w:val="24"/>
-        </w:rPr>
+        <w:rPr/>
       </w:pPr>
       <w:r>
         <w:rPr>
@@ -11665,15 +11307,7 @@
     <w:p>
       <w:pPr>
         <w:pStyle w:val="Normal"/>
-        <w:rPr>
-          <w:rFonts w:ascii="Times New Roman" w:hAnsi="Times New Roman" w:cs="Times New Roman"/>
-          <w:b/>
-          <w:b/>
-          <w:i/>
-          <w:i/>
-          <w:sz w:val="24"/>
-          <w:szCs w:val="24"/>
-        </w:rPr>
+        <w:rPr/>
       </w:pPr>
       <w:r>
         <w:rPr>
@@ -11692,42 +11326,7 @@
     <w:p>
       <w:pPr>
         <w:pStyle w:val="Normal"/>
-        <w:rPr>
-          <w:rFonts w:ascii="Times New Roman" w:hAnsi="Times New Roman" w:cs="Times New Roman"/>
-          <w:b/>
-          <w:b/>
-          <w:i/>
-          <w:i/>
-          <w:sz w:val="24"/>
-          <w:szCs w:val="24"/>
-        </w:rPr>
-      </w:pPr>
-      <w:r>
-        <w:rPr>
-          <w:rFonts w:cs="Times New Roman" w:ascii="Times New Roman" w:hAnsi="Times New Roman"/>
-          <w:b/>
-          <w:i/>
-          <w:sz w:val="24"/>
-          <w:szCs w:val="24"/>
-        </w:rPr>
-        <w:tab/>
-        <w:tab/>
-        <w:tab/>
-        <w:t>temp2.Pop();</w:t>
-      </w:r>
-    </w:p>
-    <w:p>
-      <w:pPr>
-        <w:pStyle w:val="Normal"/>
-        <w:rPr>
-          <w:rFonts w:ascii="Times New Roman" w:hAnsi="Times New Roman" w:cs="Times New Roman"/>
-          <w:b/>
-          <w:b/>
-          <w:i/>
-          <w:i/>
-          <w:sz w:val="24"/>
-          <w:szCs w:val="24"/>
-        </w:rPr>
+        <w:rPr/>
       </w:pPr>
       <w:r>
         <w:rPr>
@@ -11745,25 +11344,49 @@
     <w:p>
       <w:pPr>
         <w:pStyle w:val="Normal"/>
-        <w:rPr>
-          <w:rFonts w:ascii="Times New Roman" w:hAnsi="Times New Roman" w:cs="Times New Roman"/>
-          <w:b/>
-          <w:b/>
-          <w:i/>
-          <w:i/>
-          <w:sz w:val="24"/>
-          <w:szCs w:val="24"/>
-        </w:rPr>
-      </w:pPr>
-      <w:r>
-        <w:rPr>
-          <w:rFonts w:cs="Times New Roman" w:ascii="Times New Roman" w:hAnsi="Times New Roman"/>
-          <w:b/>
-          <w:i/>
-          <w:sz w:val="24"/>
-          <w:szCs w:val="24"/>
-        </w:rPr>
-        <w:tab/>
+        <w:rPr/>
+      </w:pPr>
+      <w:r>
+        <w:rPr>
+          <w:rFonts w:cs="Times New Roman" w:ascii="Times New Roman" w:hAnsi="Times New Roman"/>
+          <w:b/>
+          <w:i/>
+          <w:sz w:val="24"/>
+          <w:szCs w:val="24"/>
+        </w:rPr>
+        <w:t>}catch(EmptyStack)</w:t>
+      </w:r>
+    </w:p>
+    <w:p>
+      <w:pPr>
+        <w:pStyle w:val="Normal"/>
+        <w:rPr/>
+      </w:pPr>
+      <w:r>
+        <w:rPr>
+          <w:rFonts w:cs="Times New Roman" w:ascii="Times New Roman" w:hAnsi="Times New Roman"/>
+          <w:b/>
+          <w:i/>
+          <w:sz w:val="24"/>
+          <w:szCs w:val="24"/>
+        </w:rPr>
+        <w:t>{</w:t>
+        <w:tab/>
+      </w:r>
+    </w:p>
+    <w:p>
+      <w:pPr>
+        <w:pStyle w:val="Normal"/>
+        <w:rPr/>
+      </w:pPr>
+      <w:r>
+        <w:rPr>
+          <w:rFonts w:cs="Times New Roman" w:ascii="Times New Roman" w:hAnsi="Times New Roman"/>
+          <w:b/>
+          <w:i/>
+          <w:sz w:val="24"/>
+          <w:szCs w:val="24"/>
+        </w:rPr>
         <w:tab/>
         <w:t>temp1.Pop();</w:t>
       </w:r>
@@ -11771,65 +11394,40 @@
     <w:p>
       <w:pPr>
         <w:pStyle w:val="Normal"/>
-        <w:rPr>
-          <w:rFonts w:ascii="Times New Roman" w:hAnsi="Times New Roman" w:cs="Times New Roman"/>
-          <w:b/>
-          <w:b/>
-          <w:i/>
-          <w:i/>
-          <w:sz w:val="24"/>
-          <w:szCs w:val="24"/>
-        </w:rPr>
-      </w:pPr>
-      <w:r>
-        <w:rPr>
-          <w:rFonts w:cs="Times New Roman" w:ascii="Times New Roman" w:hAnsi="Times New Roman"/>
-          <w:b/>
-          <w:i/>
-          <w:sz w:val="24"/>
-          <w:szCs w:val="24"/>
-        </w:rPr>
-        <w:tab/>
+        <w:rPr/>
+      </w:pPr>
+      <w:r>
+        <w:rPr>
+          <w:rFonts w:cs="Times New Roman" w:ascii="Times New Roman" w:hAnsi="Times New Roman"/>
+          <w:b/>
+          <w:i/>
+          <w:sz w:val="24"/>
+          <w:szCs w:val="24"/>
+        </w:rPr>
+        <w:tab/>
+        <w:t>return temp1.hasDuplicate();</w:t>
+      </w:r>
+    </w:p>
+    <w:p>
+      <w:pPr>
+        <w:pStyle w:val="Normal"/>
+        <w:rPr/>
+      </w:pPr>
+      <w:r>
+        <w:rPr>
+          <w:rFonts w:cs="Times New Roman" w:ascii="Times New Roman" w:hAnsi="Times New Roman"/>
+          <w:b/>
+          <w:i/>
+          <w:sz w:val="24"/>
+          <w:szCs w:val="24"/>
+        </w:rPr>
         <w:t>}</w:t>
       </w:r>
     </w:p>
     <w:p>
       <w:pPr>
         <w:pStyle w:val="Normal"/>
-        <w:rPr>
-          <w:rFonts w:ascii="Times New Roman" w:hAnsi="Times New Roman" w:cs="Times New Roman"/>
-          <w:b/>
-          <w:b/>
-          <w:i/>
-          <w:i/>
-          <w:sz w:val="24"/>
-          <w:szCs w:val="24"/>
-        </w:rPr>
-      </w:pPr>
-      <w:r>
-        <w:rPr>
-          <w:rFonts w:cs="Times New Roman" w:ascii="Times New Roman" w:hAnsi="Times New Roman"/>
-          <w:b/>
-          <w:i/>
-          <w:sz w:val="24"/>
-          <w:szCs w:val="24"/>
-        </w:rPr>
-        <w:tab/>
-        <w:t>return false;</w:t>
-      </w:r>
-    </w:p>
-    <w:p>
-      <w:pPr>
-        <w:pStyle w:val="Normal"/>
-        <w:rPr>
-          <w:rFonts w:ascii="Times New Roman" w:hAnsi="Times New Roman" w:cs="Times New Roman"/>
-          <w:b/>
-          <w:b/>
-          <w:i/>
-          <w:i/>
-          <w:sz w:val="24"/>
-          <w:szCs w:val="24"/>
-        </w:rPr>
+        <w:rPr/>
       </w:pPr>
       <w:r>
         <w:rPr>
@@ -11840,6 +11438,353 @@
           <w:szCs w:val="24"/>
         </w:rPr>
         <w:t>}</w:t>
+      </w:r>
+    </w:p>
+    <w:p>
+      <w:pPr>
+        <w:pStyle w:val="Title"/>
+        <w:rPr/>
+      </w:pPr>
+      <w:r>
+        <w:rPr/>
+        <w:t>StackDuplicateExample.cpp</w:t>
+      </w:r>
+    </w:p>
+    <w:p>
+      <w:pPr>
+        <w:pStyle w:val="Title"/>
+        <w:rPr/>
+      </w:pPr>
+      <w:r>
+        <w:rPr/>
+      </w:r>
+    </w:p>
+    <w:p>
+      <w:pPr>
+        <w:pStyle w:val="Normal"/>
+        <w:rPr/>
+      </w:pPr>
+      <w:r>
+        <w:rPr/>
+        <w:t>#include"StackType.cpp"</w:t>
+      </w:r>
+    </w:p>
+    <w:p>
+      <w:pPr>
+        <w:pStyle w:val="Normal"/>
+        <w:rPr/>
+      </w:pPr>
+      <w:r>
+        <w:rPr/>
+        <w:t>#include&lt;iostream&gt;</w:t>
+      </w:r>
+    </w:p>
+    <w:p>
+      <w:pPr>
+        <w:pStyle w:val="Normal"/>
+        <w:rPr/>
+      </w:pPr>
+      <w:r>
+        <w:rPr/>
+        <w:t>using namespace std;</w:t>
+      </w:r>
+    </w:p>
+    <w:p>
+      <w:pPr>
+        <w:pStyle w:val="Normal"/>
+        <w:rPr/>
+      </w:pPr>
+      <w:r>
+        <w:rPr/>
+      </w:r>
+    </w:p>
+    <w:p>
+      <w:pPr>
+        <w:pStyle w:val="Normal"/>
+        <w:rPr/>
+      </w:pPr>
+      <w:r>
+        <w:rPr/>
+        <w:t>const int SIZE = 5;</w:t>
+      </w:r>
+    </w:p>
+    <w:p>
+      <w:pPr>
+        <w:pStyle w:val="Normal"/>
+        <w:rPr/>
+      </w:pPr>
+      <w:r>
+        <w:rPr/>
+      </w:r>
+    </w:p>
+    <w:p>
+      <w:pPr>
+        <w:pStyle w:val="Normal"/>
+        <w:rPr/>
+      </w:pPr>
+      <w:r>
+        <w:rPr/>
+        <w:t>int main(){</w:t>
+      </w:r>
+    </w:p>
+    <w:p>
+      <w:pPr>
+        <w:pStyle w:val="Normal"/>
+        <w:rPr/>
+      </w:pPr>
+      <w:r>
+        <w:rPr/>
+        <w:tab/>
+        <w:t>StackType s;</w:t>
+      </w:r>
+    </w:p>
+    <w:p>
+      <w:pPr>
+        <w:pStyle w:val="Normal"/>
+        <w:rPr/>
+      </w:pPr>
+      <w:r>
+        <w:rPr/>
+      </w:r>
+    </w:p>
+    <w:p>
+      <w:pPr>
+        <w:pStyle w:val="Normal"/>
+        <w:rPr/>
+      </w:pPr>
+      <w:r>
+        <w:rPr/>
+        <w:tab/>
+        <w:t>cout &lt;&lt; "Enter " &lt;&lt; SIZE &lt;&lt; " numbers" &lt;&lt; endl;</w:t>
+      </w:r>
+    </w:p>
+    <w:p>
+      <w:pPr>
+        <w:pStyle w:val="Normal"/>
+        <w:rPr/>
+      </w:pPr>
+      <w:r>
+        <w:rPr/>
+      </w:r>
+    </w:p>
+    <w:p>
+      <w:pPr>
+        <w:pStyle w:val="Normal"/>
+        <w:rPr/>
+      </w:pPr>
+      <w:r>
+        <w:rPr/>
+        <w:tab/>
+        <w:t>for(int i = 0; i &lt; SIZE; ++i){</w:t>
+      </w:r>
+    </w:p>
+    <w:p>
+      <w:pPr>
+        <w:pStyle w:val="Normal"/>
+        <w:rPr/>
+      </w:pPr>
+      <w:r>
+        <w:rPr/>
+        <w:tab/>
+        <w:tab/>
+        <w:t>int n;</w:t>
+      </w:r>
+    </w:p>
+    <w:p>
+      <w:pPr>
+        <w:pStyle w:val="Normal"/>
+        <w:rPr/>
+      </w:pPr>
+      <w:r>
+        <w:rPr/>
+        <w:tab/>
+        <w:tab/>
+        <w:t>cin &gt;&gt; n;</w:t>
+      </w:r>
+    </w:p>
+    <w:p>
+      <w:pPr>
+        <w:pStyle w:val="Normal"/>
+        <w:rPr/>
+      </w:pPr>
+      <w:r>
+        <w:rPr/>
+        <w:tab/>
+        <w:tab/>
+        <w:t>s.Push(n);</w:t>
+      </w:r>
+    </w:p>
+    <w:p>
+      <w:pPr>
+        <w:pStyle w:val="Normal"/>
+        <w:rPr/>
+      </w:pPr>
+      <w:r>
+        <w:rPr/>
+        <w:tab/>
+        <w:t>}</w:t>
+      </w:r>
+    </w:p>
+    <w:p>
+      <w:pPr>
+        <w:pStyle w:val="Normal"/>
+        <w:rPr/>
+      </w:pPr>
+      <w:r>
+        <w:rPr/>
+      </w:r>
+    </w:p>
+    <w:p>
+      <w:pPr>
+        <w:pStyle w:val="Normal"/>
+        <w:rPr/>
+      </w:pPr>
+      <w:r>
+        <w:rPr/>
+        <w:tab/>
+        <w:t>if(s.hasDuplicate()){cout &lt;&lt; " Duplicates found " &lt;&lt; endl;}</w:t>
+      </w:r>
+    </w:p>
+    <w:p>
+      <w:pPr>
+        <w:pStyle w:val="Normal"/>
+        <w:rPr/>
+      </w:pPr>
+      <w:r>
+        <w:rPr/>
+        <w:tab/>
+        <w:t>else{cout &lt;&lt; " No duplicates found " &lt;&lt; endl;}</w:t>
+      </w:r>
+    </w:p>
+    <w:p>
+      <w:pPr>
+        <w:pStyle w:val="Normal"/>
+        <w:rPr/>
+      </w:pPr>
+      <w:r>
+        <w:rPr/>
+      </w:r>
+    </w:p>
+    <w:p>
+      <w:pPr>
+        <w:pStyle w:val="Normal"/>
+        <w:rPr/>
+      </w:pPr>
+      <w:r>
+        <w:rPr/>
+        <w:tab/>
+        <w:t>return 0;</w:t>
+      </w:r>
+    </w:p>
+    <w:p>
+      <w:pPr>
+        <w:pStyle w:val="Normal"/>
+        <w:rPr/>
+      </w:pPr>
+      <w:r>
+        <w:rPr/>
+        <w:tab/>
+      </w:r>
+    </w:p>
+    <w:p>
+      <w:pPr>
+        <w:pStyle w:val="Normal"/>
+        <w:rPr/>
+      </w:pPr>
+      <w:r>
+        <w:rPr/>
+        <w:t>}</w:t>
+      </w:r>
+    </w:p>
+    <w:p>
+      <w:pPr>
+        <w:pStyle w:val="Normal"/>
+        <w:rPr>
+          <w:rFonts w:ascii="Times New Roman" w:hAnsi="Times New Roman" w:cs="Times New Roman"/>
+          <w:b/>
+          <w:b/>
+          <w:i/>
+          <w:i/>
+          <w:sz w:val="24"/>
+          <w:szCs w:val="24"/>
+        </w:rPr>
+      </w:pPr>
+      <w:r>
+        <w:rPr>
+          <w:rFonts w:cs="Times New Roman" w:ascii="Times New Roman" w:hAnsi="Times New Roman"/>
+          <w:b/>
+          <w:i/>
+          <w:sz w:val="24"/>
+          <w:szCs w:val="24"/>
+        </w:rPr>
+        <w:drawing>
+          <wp:anchor behindDoc="0" distT="0" distB="0" distL="0" distR="0" simplePos="0" locked="0" layoutInCell="1" allowOverlap="1" relativeHeight="4">
+            <wp:simplePos x="0" y="0"/>
+            <wp:positionH relativeFrom="column">
+              <wp:posOffset>161925</wp:posOffset>
+            </wp:positionH>
+            <wp:positionV relativeFrom="paragraph">
+              <wp:posOffset>65405</wp:posOffset>
+            </wp:positionV>
+            <wp:extent cx="5943600" cy="3962400"/>
+            <wp:effectExtent l="0" t="0" r="0" b="0"/>
+            <wp:wrapSquare wrapText="largest"/>
+            <wp:docPr id="4" name="Image3" descr=""/>
+            <wp:cNvGraphicFramePr>
+              <a:graphicFrameLocks xmlns:a="http://schemas.openxmlformats.org/drawingml/2006/main" noChangeAspect="1"/>
+            </wp:cNvGraphicFramePr>
+            <a:graphic xmlns:a="http://schemas.openxmlformats.org/drawingml/2006/main">
+              <a:graphicData uri="http://schemas.openxmlformats.org/drawingml/2006/picture">
+                <pic:pic xmlns:pic="http://schemas.openxmlformats.org/drawingml/2006/picture">
+                  <pic:nvPicPr>
+                    <pic:cNvPr id="4" name="Image3" descr=""/>
+                    <pic:cNvPicPr>
+                      <a:picLocks noChangeAspect="1" noChangeArrowheads="1"/>
+                    </pic:cNvPicPr>
+                  </pic:nvPicPr>
+                  <pic:blipFill>
+                    <a:blip r:embed="rId5"/>
+                    <a:stretch>
+                      <a:fillRect/>
+                    </a:stretch>
+                  </pic:blipFill>
+                  <pic:spPr bwMode="auto">
+                    <a:xfrm>
+                      <a:off x="0" y="0"/>
+                      <a:ext cx="5943600" cy="3962400"/>
+                    </a:xfrm>
+                    <a:prstGeom prst="rect">
+                      <a:avLst/>
+                    </a:prstGeom>
+                  </pic:spPr>
+                </pic:pic>
+              </a:graphicData>
+            </a:graphic>
+          </wp:anchor>
+        </w:drawing>
+      </w:r>
+    </w:p>
+    <w:p>
+      <w:pPr>
+        <w:pStyle w:val="Normal"/>
+        <w:rPr>
+          <w:rFonts w:ascii="Times New Roman" w:hAnsi="Times New Roman" w:cs="Times New Roman"/>
+          <w:b/>
+          <w:b/>
+          <w:i/>
+          <w:i/>
+          <w:sz w:val="24"/>
+          <w:szCs w:val="24"/>
+        </w:rPr>
+      </w:pPr>
+      <w:r>
+        <w:rPr>
+          <w:rFonts w:cs="Times New Roman" w:ascii="Times New Roman" w:hAnsi="Times New Roman"/>
+          <w:b/>
+          <w:i/>
+          <w:sz w:val="24"/>
+          <w:szCs w:val="24"/>
+        </w:rPr>
       </w:r>
     </w:p>
     <w:p>
@@ -14741,7 +14686,7 @@
           <w:szCs w:val="24"/>
         </w:rPr>
         <w:drawing>
-          <wp:anchor behindDoc="0" distT="0" distB="0" distL="0" distR="0" simplePos="0" locked="0" layoutInCell="1" allowOverlap="1" relativeHeight="5">
+          <wp:anchor behindDoc="0" distT="0" distB="0" distL="0" distR="0" simplePos="0" locked="0" layoutInCell="1" allowOverlap="1" relativeHeight="3">
             <wp:simplePos x="0" y="0"/>
             <wp:positionH relativeFrom="column">
               <wp:align>center</wp:align>
@@ -14752,7 +14697,7 @@
             <wp:extent cx="5943600" cy="3627120"/>
             <wp:effectExtent l="0" t="0" r="0" b="0"/>
             <wp:wrapSquare wrapText="largest"/>
-            <wp:docPr id="4" name="Image2" descr=""/>
+            <wp:docPr id="5" name="Image2" descr=""/>
             <wp:cNvGraphicFramePr>
               <a:graphicFrameLocks xmlns:a="http://schemas.openxmlformats.org/drawingml/2006/main" noChangeAspect="1"/>
             </wp:cNvGraphicFramePr>
@@ -14760,13 +14705,13 @@
               <a:graphicData uri="http://schemas.openxmlformats.org/drawingml/2006/picture">
                 <pic:pic xmlns:pic="http://schemas.openxmlformats.org/drawingml/2006/picture">
                   <pic:nvPicPr>
-                    <pic:cNvPr id="4" name="Image2" descr=""/>
+                    <pic:cNvPr id="5" name="Image2" descr=""/>
                     <pic:cNvPicPr>
                       <a:picLocks noChangeAspect="1" noChangeArrowheads="1"/>
                     </pic:cNvPicPr>
                   </pic:nvPicPr>
                   <pic:blipFill>
-                    <a:blip r:embed="rId5"/>
+                    <a:blip r:embed="rId6"/>
                     <a:stretch>
                       <a:fillRect/>
                     </a:stretch>
@@ -14815,98 +14760,6 @@
   <w:abstractNum w:abstractNumId="1">
     <w:lvl w:ilvl="0">
       <w:start w:val="1"/>
-      <w:numFmt w:val="none"/>
-      <w:suff w:val="nothing"/>
-      <w:lvlText w:val=""/>
-      <w:lvlJc w:val="left"/>
-      <w:pPr>
-        <w:ind w:left="0" w:hanging="0"/>
-      </w:pPr>
-    </w:lvl>
-    <w:lvl w:ilvl="1">
-      <w:start w:val="1"/>
-      <w:numFmt w:val="none"/>
-      <w:suff w:val="nothing"/>
-      <w:lvlText w:val=""/>
-      <w:lvlJc w:val="left"/>
-      <w:pPr>
-        <w:ind w:left="0" w:hanging="0"/>
-      </w:pPr>
-    </w:lvl>
-    <w:lvl w:ilvl="2">
-      <w:start w:val="1"/>
-      <w:numFmt w:val="none"/>
-      <w:suff w:val="nothing"/>
-      <w:lvlText w:val=""/>
-      <w:lvlJc w:val="left"/>
-      <w:pPr>
-        <w:ind w:left="0" w:hanging="0"/>
-      </w:pPr>
-    </w:lvl>
-    <w:lvl w:ilvl="3">
-      <w:start w:val="1"/>
-      <w:numFmt w:val="none"/>
-      <w:suff w:val="nothing"/>
-      <w:lvlText w:val=""/>
-      <w:lvlJc w:val="left"/>
-      <w:pPr>
-        <w:ind w:left="0" w:hanging="0"/>
-      </w:pPr>
-    </w:lvl>
-    <w:lvl w:ilvl="4">
-      <w:start w:val="1"/>
-      <w:numFmt w:val="none"/>
-      <w:suff w:val="nothing"/>
-      <w:lvlText w:val=""/>
-      <w:lvlJc w:val="left"/>
-      <w:pPr>
-        <w:ind w:left="0" w:hanging="0"/>
-      </w:pPr>
-    </w:lvl>
-    <w:lvl w:ilvl="5">
-      <w:start w:val="1"/>
-      <w:numFmt w:val="none"/>
-      <w:suff w:val="nothing"/>
-      <w:lvlText w:val=""/>
-      <w:lvlJc w:val="left"/>
-      <w:pPr>
-        <w:ind w:left="0" w:hanging="0"/>
-      </w:pPr>
-    </w:lvl>
-    <w:lvl w:ilvl="6">
-      <w:start w:val="1"/>
-      <w:numFmt w:val="none"/>
-      <w:suff w:val="nothing"/>
-      <w:lvlText w:val=""/>
-      <w:lvlJc w:val="left"/>
-      <w:pPr>
-        <w:ind w:left="0" w:hanging="0"/>
-      </w:pPr>
-    </w:lvl>
-    <w:lvl w:ilvl="7">
-      <w:start w:val="1"/>
-      <w:numFmt w:val="none"/>
-      <w:suff w:val="nothing"/>
-      <w:lvlText w:val=""/>
-      <w:lvlJc w:val="left"/>
-      <w:pPr>
-        <w:ind w:left="0" w:hanging="0"/>
-      </w:pPr>
-    </w:lvl>
-    <w:lvl w:ilvl="8">
-      <w:start w:val="1"/>
-      <w:numFmt w:val="none"/>
-      <w:suff w:val="nothing"/>
-      <w:lvlText w:val=""/>
-      <w:lvlJc w:val="left"/>
-      <w:pPr>
-        <w:ind w:left="0" w:hanging="0"/>
-      </w:pPr>
-    </w:lvl>
-  </w:abstractNum>
-  <w:abstractNum w:abstractNumId="2">
-    <w:lvl w:ilvl="0">
-      <w:start w:val="1"/>
       <w:numFmt w:val="bullet"/>
       <w:lvlText w:val=""/>
       <w:lvlJc w:val="left"/>
@@ -15028,7 +14881,7 @@
       </w:pPr>
     </w:lvl>
   </w:abstractNum>
-  <w:abstractNum w:abstractNumId="3">
+  <w:abstractNum w:abstractNumId="2">
     <w:lvl w:ilvl="0">
       <w:start w:val="1"/>
       <w:numFmt w:val="bullet"/>
@@ -15146,6 +14999,98 @@
         <w:rFonts w:ascii="Wingdings" w:hAnsi="Wingdings" w:cs="Wingdings" w:hint="default"/>
         <w:rFonts w:cs="Wingdings"/>
       </w:rPr>
+    </w:lvl>
+  </w:abstractNum>
+  <w:abstractNum w:abstractNumId="3">
+    <w:lvl w:ilvl="0">
+      <w:start w:val="1"/>
+      <w:numFmt w:val="none"/>
+      <w:suff w:val="nothing"/>
+      <w:lvlText w:val=""/>
+      <w:lvlJc w:val="left"/>
+      <w:pPr>
+        <w:ind w:left="0" w:hanging="0"/>
+      </w:pPr>
+    </w:lvl>
+    <w:lvl w:ilvl="1">
+      <w:start w:val="1"/>
+      <w:numFmt w:val="none"/>
+      <w:suff w:val="nothing"/>
+      <w:lvlText w:val=""/>
+      <w:lvlJc w:val="left"/>
+      <w:pPr>
+        <w:ind w:left="0" w:hanging="0"/>
+      </w:pPr>
+    </w:lvl>
+    <w:lvl w:ilvl="2">
+      <w:start w:val="1"/>
+      <w:numFmt w:val="none"/>
+      <w:suff w:val="nothing"/>
+      <w:lvlText w:val=""/>
+      <w:lvlJc w:val="left"/>
+      <w:pPr>
+        <w:ind w:left="0" w:hanging="0"/>
+      </w:pPr>
+    </w:lvl>
+    <w:lvl w:ilvl="3">
+      <w:start w:val="1"/>
+      <w:numFmt w:val="none"/>
+      <w:suff w:val="nothing"/>
+      <w:lvlText w:val=""/>
+      <w:lvlJc w:val="left"/>
+      <w:pPr>
+        <w:ind w:left="0" w:hanging="0"/>
+      </w:pPr>
+    </w:lvl>
+    <w:lvl w:ilvl="4">
+      <w:start w:val="1"/>
+      <w:numFmt w:val="none"/>
+      <w:suff w:val="nothing"/>
+      <w:lvlText w:val=""/>
+      <w:lvlJc w:val="left"/>
+      <w:pPr>
+        <w:ind w:left="0" w:hanging="0"/>
+      </w:pPr>
+    </w:lvl>
+    <w:lvl w:ilvl="5">
+      <w:start w:val="1"/>
+      <w:numFmt w:val="none"/>
+      <w:suff w:val="nothing"/>
+      <w:lvlText w:val=""/>
+      <w:lvlJc w:val="left"/>
+      <w:pPr>
+        <w:ind w:left="0" w:hanging="0"/>
+      </w:pPr>
+    </w:lvl>
+    <w:lvl w:ilvl="6">
+      <w:start w:val="1"/>
+      <w:numFmt w:val="none"/>
+      <w:suff w:val="nothing"/>
+      <w:lvlText w:val=""/>
+      <w:lvlJc w:val="left"/>
+      <w:pPr>
+        <w:ind w:left="0" w:hanging="0"/>
+      </w:pPr>
+    </w:lvl>
+    <w:lvl w:ilvl="7">
+      <w:start w:val="1"/>
+      <w:numFmt w:val="none"/>
+      <w:suff w:val="nothing"/>
+      <w:lvlText w:val=""/>
+      <w:lvlJc w:val="left"/>
+      <w:pPr>
+        <w:ind w:left="0" w:hanging="0"/>
+      </w:pPr>
+    </w:lvl>
+    <w:lvl w:ilvl="8">
+      <w:start w:val="1"/>
+      <w:numFmt w:val="none"/>
+      <w:suff w:val="nothing"/>
+      <w:lvlText w:val=""/>
+      <w:lvlJc w:val="left"/>
+      <w:pPr>
+        <w:ind w:left="0" w:hanging="0"/>
+      </w:pPr>
     </w:lvl>
   </w:abstractNum>
   <w:num w:numId="1">
@@ -15729,6 +15674,180 @@
       <w:rFonts w:cs="Wingdings"/>
     </w:rPr>
   </w:style>
+  <w:style w:type="character" w:styleId="ListLabel21">
+    <w:name w:val="ListLabel 21"/>
+    <w:qFormat/>
+    <w:rPr>
+      <w:rFonts w:cs="Symbol"/>
+      <w:sz w:val="24"/>
+    </w:rPr>
+  </w:style>
+  <w:style w:type="character" w:styleId="ListLabel22">
+    <w:name w:val="ListLabel 22"/>
+    <w:qFormat/>
+    <w:rPr>
+      <w:rFonts w:ascii="Times New Roman" w:hAnsi="Times New Roman" w:cs="Symbol"/>
+      <w:sz w:val="24"/>
+    </w:rPr>
+  </w:style>
+  <w:style w:type="character" w:styleId="ListLabel23">
+    <w:name w:val="ListLabel 23"/>
+    <w:qFormat/>
+    <w:rPr>
+      <w:rFonts w:cs="Courier New"/>
+    </w:rPr>
+  </w:style>
+  <w:style w:type="character" w:styleId="ListLabel24">
+    <w:name w:val="ListLabel 24"/>
+    <w:qFormat/>
+    <w:rPr>
+      <w:rFonts w:cs="Wingdings"/>
+      <w:sz w:val="24"/>
+    </w:rPr>
+  </w:style>
+  <w:style w:type="character" w:styleId="ListLabel25">
+    <w:name w:val="ListLabel 25"/>
+    <w:qFormat/>
+    <w:rPr>
+      <w:rFonts w:cs="Courier New"/>
+    </w:rPr>
+  </w:style>
+  <w:style w:type="character" w:styleId="ListLabel26">
+    <w:name w:val="ListLabel 26"/>
+    <w:qFormat/>
+    <w:rPr>
+      <w:rFonts w:cs="Wingdings"/>
+    </w:rPr>
+  </w:style>
+  <w:style w:type="character" w:styleId="ListLabel27">
+    <w:name w:val="ListLabel 27"/>
+    <w:qFormat/>
+    <w:rPr>
+      <w:rFonts w:cs="Symbol"/>
+    </w:rPr>
+  </w:style>
+  <w:style w:type="character" w:styleId="ListLabel28">
+    <w:name w:val="ListLabel 28"/>
+    <w:qFormat/>
+    <w:rPr>
+      <w:rFonts w:cs="Courier New"/>
+    </w:rPr>
+  </w:style>
+  <w:style w:type="character" w:styleId="ListLabel29">
+    <w:name w:val="ListLabel 29"/>
+    <w:qFormat/>
+    <w:rPr>
+      <w:rFonts w:cs="Wingdings"/>
+    </w:rPr>
+  </w:style>
+  <w:style w:type="character" w:styleId="ListLabel30">
+    <w:name w:val="ListLabel 30"/>
+    <w:qFormat/>
+    <w:rPr>
+      <w:rFonts w:cs="Symbol"/>
+    </w:rPr>
+  </w:style>
+  <w:style w:type="character" w:styleId="ListLabel31">
+    <w:name w:val="ListLabel 31"/>
+    <w:qFormat/>
+    <w:rPr>
+      <w:rFonts w:cs="Courier New"/>
+    </w:rPr>
+  </w:style>
+  <w:style w:type="character" w:styleId="ListLabel32">
+    <w:name w:val="ListLabel 32"/>
+    <w:qFormat/>
+    <w:rPr>
+      <w:rFonts w:cs="Wingdings"/>
+    </w:rPr>
+  </w:style>
+  <w:style w:type="character" w:styleId="ListLabel33">
+    <w:name w:val="ListLabel 33"/>
+    <w:qFormat/>
+    <w:rPr>
+      <w:rFonts w:cs="Symbol"/>
+      <w:sz w:val="24"/>
+    </w:rPr>
+  </w:style>
+  <w:style w:type="character" w:styleId="ListLabel34">
+    <w:name w:val="ListLabel 34"/>
+    <w:qFormat/>
+    <w:rPr>
+      <w:rFonts w:ascii="Times New Roman" w:hAnsi="Times New Roman" w:cs="Symbol"/>
+      <w:sz w:val="24"/>
+    </w:rPr>
+  </w:style>
+  <w:style w:type="character" w:styleId="ListLabel35">
+    <w:name w:val="ListLabel 35"/>
+    <w:qFormat/>
+    <w:rPr>
+      <w:rFonts w:cs="Courier New"/>
+    </w:rPr>
+  </w:style>
+  <w:style w:type="character" w:styleId="ListLabel36">
+    <w:name w:val="ListLabel 36"/>
+    <w:qFormat/>
+    <w:rPr>
+      <w:rFonts w:cs="Wingdings"/>
+      <w:sz w:val="24"/>
+    </w:rPr>
+  </w:style>
+  <w:style w:type="character" w:styleId="ListLabel37">
+    <w:name w:val="ListLabel 37"/>
+    <w:qFormat/>
+    <w:rPr>
+      <w:rFonts w:cs="Courier New"/>
+    </w:rPr>
+  </w:style>
+  <w:style w:type="character" w:styleId="ListLabel38">
+    <w:name w:val="ListLabel 38"/>
+    <w:qFormat/>
+    <w:rPr>
+      <w:rFonts w:cs="Wingdings"/>
+    </w:rPr>
+  </w:style>
+  <w:style w:type="character" w:styleId="ListLabel39">
+    <w:name w:val="ListLabel 39"/>
+    <w:qFormat/>
+    <w:rPr>
+      <w:rFonts w:cs="Symbol"/>
+    </w:rPr>
+  </w:style>
+  <w:style w:type="character" w:styleId="ListLabel40">
+    <w:name w:val="ListLabel 40"/>
+    <w:qFormat/>
+    <w:rPr>
+      <w:rFonts w:cs="Courier New"/>
+    </w:rPr>
+  </w:style>
+  <w:style w:type="character" w:styleId="ListLabel41">
+    <w:name w:val="ListLabel 41"/>
+    <w:qFormat/>
+    <w:rPr>
+      <w:rFonts w:cs="Wingdings"/>
+    </w:rPr>
+  </w:style>
+  <w:style w:type="character" w:styleId="ListLabel42">
+    <w:name w:val="ListLabel 42"/>
+    <w:qFormat/>
+    <w:rPr>
+      <w:rFonts w:cs="Symbol"/>
+    </w:rPr>
+  </w:style>
+  <w:style w:type="character" w:styleId="ListLabel43">
+    <w:name w:val="ListLabel 43"/>
+    <w:qFormat/>
+    <w:rPr>
+      <w:rFonts w:cs="Courier New"/>
+    </w:rPr>
+  </w:style>
+  <w:style w:type="character" w:styleId="ListLabel44">
+    <w:name w:val="ListLabel 44"/>
+    <w:qFormat/>
+    <w:rPr>
+      <w:rFonts w:cs="Wingdings"/>
+    </w:rPr>
+  </w:style>
   <w:style w:type="paragraph" w:styleId="Heading">
     <w:name w:val="Heading"/>
     <w:basedOn w:val="Normal"/>
@@ -15858,7 +15977,6 @@
   <w:style w:type="paragraph" w:styleId="Title">
     <w:name w:val="Title"/>
     <w:basedOn w:val="Heading"/>
-    <w:next w:val="TextBody"/>
     <w:qFormat/>
     <w:pPr>
       <w:jc w:val="center"/>

</xml_diff>